<commit_message>
updated text after PhD Plan meeting
</commit_message>
<xml_diff>
--- a/docs/phd-thesis.docx
+++ b/docs/phd-thesis.docx
@@ -197,109 +197,6 @@
     <w:p>
       <w:pPr>
         <w:pStyle w:val="FirstParagraph"/>
-      </w:pPr>
-      <w:r>
-        <w:rPr>
-          <w:b/>
-        </w:rPr>
-        <w:t xml:space="preserve">Keywords:</w:t>
-      </w:r>
-      <w:r>
-        <w:br w:type="textWrapping"/>
-      </w:r>
-      <w:r>
-        <w:rPr>
-          <w:i/>
-        </w:rPr>
-        <w:t xml:space="preserve">curation/knowledge management, VSM, causal statements, DrugLogics pipeline</w:t>
-      </w:r>
-      <w:r>
-        <w:rPr>
-          <w:i/>
-        </w:rPr>
-        <w:t xml:space="preserve"> </w:t>
-      </w:r>
-      <w:r>
-        <w:rPr>
-          <w:i/>
-        </w:rPr>
-        <w:t xml:space="preserve">(model parameterization/calibration and prediction of synergistic drug combinations),</w:t>
-      </w:r>
-      <w:r>
-        <w:rPr>
-          <w:i/>
-        </w:rPr>
-        <w:t xml:space="preserve"> </w:t>
-      </w:r>
-      <w:r>
-        <w:rPr>
-          <w:i/>
-        </w:rPr>
-        <w:t xml:space="preserve">biomarker analysis, synergy assesement</w:t>
-      </w:r>
-    </w:p>
-    <w:p>
-      <w:pPr>
-        <w:pStyle w:val="BodyText"/>
-      </w:pPr>
-      <w:r>
-        <w:t xml:space="preserve">Right now we are in a preliminary stage, so in order to make a plan that I can</w:t>
-      </w:r>
-      <w:r>
-        <w:t xml:space="preserve"> </w:t>
-      </w:r>
-      <w:r>
-        <w:t xml:space="preserve">follow for the rest of the PhD, I have to make my best to</w:t>
-      </w:r>
-      <w:r>
-        <w:t xml:space="preserve"> </w:t>
-      </w:r>
-      <w:r>
-        <w:rPr>
-          <w:i/>
-        </w:rPr>
-        <w:t xml:space="preserve">combine the technologies</w:t>
-      </w:r>
-      <w:r>
-        <w:rPr>
-          <w:i/>
-        </w:rPr>
-        <w:t xml:space="preserve"> </w:t>
-      </w:r>
-      <w:r>
-        <w:rPr>
-          <w:i/>
-        </w:rPr>
-        <w:t xml:space="preserve">within our group, the expertise from other people and of course my own work</w:t>
-      </w:r>
-      <w:r>
-        <w:t xml:space="preserve"> </w:t>
-      </w:r>
-      <w:r>
-        <w:t xml:space="preserve">to</w:t>
-      </w:r>
-      <w:r>
-        <w:t xml:space="preserve"> </w:t>
-      </w:r>
-      <w:r>
-        <w:t xml:space="preserve">produce (research) results. In the end I will need some papers with me as first</w:t>
-      </w:r>
-      <w:r>
-        <w:t xml:space="preserve"> </w:t>
-      </w:r>
-      <w:r>
-        <w:t xml:space="preserve">author and a coherent story to tell, and this will be the culmination of my work</w:t>
-      </w:r>
-      <w:r>
-        <w:t xml:space="preserve"> </w:t>
-      </w:r>
-      <w:r>
-        <w:t xml:space="preserve">at NTNU.</w:t>
-      </w:r>
-    </w:p>
-    <w:p>
-      <w:pPr>
-        <w:pStyle w:val="BodyText"/>
       </w:pPr>
       <w:r>
         <w:t xml:space="preserve">Chapters are currently split as:</w:t>
@@ -354,13 +251,7 @@
         </w:r>
       </w:hyperlink>
       <w:r>
-        <w:t xml:space="preserve">). This includes the list of</w:t>
-      </w:r>
-      <w:r>
-        <w:t xml:space="preserve"> </w:t>
-      </w:r>
-      <w:r>
-        <w:t xml:space="preserve">proposed papers for my PhD.</w:t>
+        <w:t xml:space="preserve">). This includes the list of papers for my PhD.</w:t>
       </w:r>
     </w:p>
     <w:p>
@@ -387,6 +278,166 @@
       </w:hyperlink>
       <w:r>
         <w:t xml:space="preserve">.</w:t>
+      </w:r>
+    </w:p>
+    <w:p>
+      <w:pPr>
+        <w:pStyle w:val="Heading3"/>
+      </w:pPr>
+      <w:bookmarkStart w:id="21" w:name="keywords"/>
+      <w:r>
+        <w:t xml:space="preserve">Keywords</w:t>
+      </w:r>
+      <w:bookmarkEnd w:id="21"/>
+    </w:p>
+    <w:p>
+      <w:pPr>
+        <w:pStyle w:val="FirstParagraph"/>
+      </w:pPr>
+      <w:r>
+        <w:rPr>
+          <w:i/>
+        </w:rPr>
+        <w:t xml:space="preserve">curation/knowledge management, VSM, causal statements, DrugLogics pipeline</w:t>
+      </w:r>
+      <w:r>
+        <w:rPr>
+          <w:i/>
+        </w:rPr>
+        <w:t xml:space="preserve"> </w:t>
+      </w:r>
+      <w:r>
+        <w:rPr>
+          <w:i/>
+        </w:rPr>
+        <w:t xml:space="preserve">(model parameterization/calibration and prediction of synergistic drug combinations),</w:t>
+      </w:r>
+      <w:r>
+        <w:rPr>
+          <w:i/>
+        </w:rPr>
+        <w:t xml:space="preserve"> </w:t>
+      </w:r>
+      <w:r>
+        <w:rPr>
+          <w:i/>
+        </w:rPr>
+        <w:t xml:space="preserve">biomarker analysis, synergy assessment</w:t>
+      </w:r>
+    </w:p>
+    <w:p>
+      <w:pPr>
+        <w:pStyle w:val="Heading3"/>
+      </w:pPr>
+      <w:bookmarkStart w:id="22" w:name="phd-plan-chart"/>
+      <w:r>
+        <w:t xml:space="preserve">PhD Plan chart</w:t>
+      </w:r>
+      <w:bookmarkEnd w:id="22"/>
+    </w:p>
+    <w:p>
+      <w:pPr>
+        <w:pStyle w:val="FirstParagraph"/>
+      </w:pPr>
+      <w:r>
+        <w:t xml:space="preserve">In my effort to</w:t>
+      </w:r>
+      <w:r>
+        <w:t xml:space="preserve"> </w:t>
+      </w:r>
+      <w:r>
+        <w:rPr>
+          <w:i/>
+        </w:rPr>
+        <w:t xml:space="preserve">combine the technologies within our group, the expertise from other people and of course my own work</w:t>
+      </w:r>
+      <w:r>
+        <w:t xml:space="preserve"> </w:t>
+      </w:r>
+      <w:r>
+        <w:t xml:space="preserve">to produce (research) results, I have come with the following action plan + papers for an organicly grown thesis:</w:t>
+      </w:r>
+    </w:p>
+    <w:p>
+      <w:pPr>
+        <w:pStyle w:val="BodyText"/>
+      </w:pPr>
+      <w:r>
+        <w:t xml:space="preserve">Literature =&gt; Curation =&gt; Causal Statements =&gt; Models =&gt; Predicting Synergies =&gt; Finding mechanisms</w:t>
+      </w:r>
+    </w:p>
+    <w:p>
+      <w:pPr>
+        <w:pStyle w:val="BodyText"/>
+      </w:pPr>
+      <w:r>
+        <w:t xml:space="preserve">Why and when?</w:t>
+      </w:r>
+    </w:p>
+    <w:p>
+      <w:pPr>
+        <w:pStyle w:val="Heading3"/>
+      </w:pPr>
+      <w:bookmarkStart w:id="23" w:name="phd-midterm"/>
+      <w:r>
+        <w:t xml:space="preserve">Phd Midterm</w:t>
+      </w:r>
+      <w:bookmarkEnd w:id="23"/>
+    </w:p>
+    <w:p>
+      <w:pPr>
+        <w:pStyle w:val="FirstParagraph"/>
+      </w:pPr>
+      <w:r>
+        <w:t xml:space="preserve">Sections of presentation:</w:t>
+      </w:r>
+    </w:p>
+    <w:p>
+      <w:pPr>
+        <w:pStyle w:val="Compact"/>
+        <w:numPr>
+          <w:numId w:val="1002"/>
+          <w:ilvl w:val="0"/>
+        </w:numPr>
+      </w:pPr>
+      <w:r>
+        <w:t xml:space="preserve">Background</w:t>
+      </w:r>
+    </w:p>
+    <w:p>
+      <w:pPr>
+        <w:pStyle w:val="Compact"/>
+        <w:numPr>
+          <w:numId w:val="1002"/>
+          <w:ilvl w:val="0"/>
+        </w:numPr>
+      </w:pPr>
+      <w:r>
+        <w:t xml:space="preserve">Description</w:t>
+      </w:r>
+    </w:p>
+    <w:p>
+      <w:pPr>
+        <w:pStyle w:val="Compact"/>
+        <w:numPr>
+          <w:numId w:val="1002"/>
+          <w:ilvl w:val="0"/>
+        </w:numPr>
+      </w:pPr>
+      <w:r>
+        <w:t xml:space="preserve">Publication Plan</w:t>
+      </w:r>
+    </w:p>
+    <w:p>
+      <w:pPr>
+        <w:pStyle w:val="Compact"/>
+        <w:numPr>
+          <w:numId w:val="1002"/>
+          <w:ilvl w:val="0"/>
+        </w:numPr>
+      </w:pPr>
+      <w:r>
+        <w:t xml:space="preserve">Progress</w:t>
       </w:r>
     </w:p>
     <w:p>
@@ -414,7 +465,7 @@
                     </pic:cNvPicPr>
                   </pic:nvPicPr>
                   <pic:blipFill>
-                    <a:blip r:embed="rId21"/>
+                    <a:blip r:embed="rId24"/>
                     <a:stretch>
                       <a:fillRect/>
                     </a:stretch>
@@ -445,11 +496,11 @@
       <w:pPr>
         <w:pStyle w:val="Heading1"/>
       </w:pPr>
-      <w:bookmarkStart w:id="22" w:name="work"/>
+      <w:bookmarkStart w:id="25" w:name="work"/>
       <w:r>
         <w:t xml:space="preserve">PhD work</w:t>
       </w:r>
-      <w:bookmarkEnd w:id="22"/>
+      <w:bookmarkEnd w:id="25"/>
     </w:p>
     <w:p>
       <w:pPr>
@@ -468,13 +519,19 @@
         <w:t xml:space="preserve"> </w:t>
       </w:r>
       <w:r>
-        <w:t xml:space="preserve">within the group). There is going to be at least a mention of these in the</w:t>
-      </w:r>
-      <w:r>
-        <w:t xml:space="preserve"> </w:t>
-      </w:r>
-      <w:r>
-        <w:t xml:space="preserve">thesis text.</w:t>
+        <w:t xml:space="preserve">within the group).</w:t>
+      </w:r>
+      <w:r>
+        <w:t xml:space="preserve"> </w:t>
+      </w:r>
+      <w:r>
+        <w:rPr>
+          <w:b/>
+        </w:rPr>
+        <w:t xml:space="preserve">To include in the thesis text</w:t>
+      </w:r>
+      <w:r>
+        <w:t xml:space="preserve">.</w:t>
       </w:r>
     </w:p>
     <w:p>
@@ -510,17 +567,17 @@
       <w:pPr>
         <w:pStyle w:val="Heading2"/>
       </w:pPr>
-      <w:bookmarkStart w:id="23" w:name="pipeline"/>
+      <w:bookmarkStart w:id="26" w:name="pipeline"/>
       <w:r>
         <w:t xml:space="preserve">Pipeline</w:t>
       </w:r>
-      <w:bookmarkEnd w:id="23"/>
-    </w:p>
-    <w:p>
-      <w:pPr>
-        <w:pStyle w:val="Compact"/>
-        <w:numPr>
-          <w:numId w:val="1002"/>
+      <w:bookmarkEnd w:id="26"/>
+    </w:p>
+    <w:p>
+      <w:pPr>
+        <w:pStyle w:val="Compact"/>
+        <w:numPr>
+          <w:numId w:val="1003"/>
           <w:ilvl w:val="0"/>
         </w:numPr>
       </w:pPr>
@@ -537,14 +594,32 @@
         <w:t xml:space="preserve"> </w:t>
       </w:r>
       <w:r>
-        <w:t xml:space="preserve">others)</w:t>
-      </w:r>
-    </w:p>
-    <w:p>
-      <w:pPr>
-        <w:pStyle w:val="Compact"/>
-        <w:numPr>
-          <w:numId w:val="1002"/>
+        <w:t xml:space="preserve">others).</w:t>
+      </w:r>
+      <w:r>
+        <w:t xml:space="preserve"> </w:t>
+      </w:r>
+      <w:r>
+        <w:t xml:space="preserve">This has</w:t>
+      </w:r>
+      <w:r>
+        <w:t xml:space="preserve"> </w:t>
+      </w:r>
+      <w:r>
+        <w:rPr>
+          <w:b/>
+        </w:rPr>
+        <w:t xml:space="preserve">RRI extensions</w:t>
+      </w:r>
+      <w:r>
+        <w:t xml:space="preserve">, because cleaning and re-structuring software code has a social aspect to it in the sense that other people can now contribute more easily, extend the code, use it (user perspective can bring changes and further improvements to software pipeline even though they may be used for research purposes) - how can you expect users to actually use a piece of code when it’s not substantially documented and it’s internal logics made obscure because nobody gave attention to detail and structure? How can anybody care for a (software and any) product that you have not cared enough so as to present it in an way that is acceptable, managable and proper?</w:t>
+      </w:r>
+    </w:p>
+    <w:p>
+      <w:pPr>
+        <w:pStyle w:val="Compact"/>
+        <w:numPr>
+          <w:numId w:val="1003"/>
           <w:ilvl w:val="0"/>
         </w:numPr>
       </w:pPr>
@@ -556,7 +631,7 @@
       <w:pPr>
         <w:pStyle w:val="Compact"/>
         <w:numPr>
-          <w:numId w:val="1002"/>
+          <w:numId w:val="1003"/>
           <w:ilvl w:val="0"/>
         </w:numPr>
       </w:pPr>
@@ -574,7 +649,7 @@
       <w:pPr>
         <w:pStyle w:val="Compact"/>
         <w:numPr>
-          <w:numId w:val="1002"/>
+          <w:numId w:val="1003"/>
           <w:ilvl w:val="0"/>
         </w:numPr>
       </w:pPr>
@@ -616,7 +691,7 @@
       <w:pPr>
         <w:pStyle w:val="Compact"/>
         <w:numPr>
-          <w:numId w:val="1002"/>
+          <w:numId w:val="1003"/>
           <w:ilvl w:val="0"/>
         </w:numPr>
       </w:pPr>
@@ -670,7 +745,7 @@
       <w:pPr>
         <w:pStyle w:val="Compact"/>
         <w:numPr>
-          <w:numId w:val="1002"/>
+          <w:numId w:val="1003"/>
           <w:ilvl w:val="0"/>
         </w:numPr>
       </w:pPr>
@@ -697,7 +772,7 @@
       <w:pPr>
         <w:pStyle w:val="Compact"/>
         <w:numPr>
-          <w:numId w:val="1002"/>
+          <w:numId w:val="1003"/>
           <w:ilvl w:val="0"/>
         </w:numPr>
       </w:pPr>
@@ -707,7 +782,7 @@
       <w:r>
         <w:t xml:space="preserve"> </w:t>
       </w:r>
-      <w:hyperlink r:id="rId24">
+      <w:hyperlink r:id="rId27">
         <w:r>
           <w:rPr>
             <w:rStyle w:val="Hyperlink"/>
@@ -723,11 +798,11 @@
       <w:pPr>
         <w:pStyle w:val="Compact"/>
         <w:numPr>
-          <w:numId w:val="1002"/>
+          <w:numId w:val="1003"/>
           <w:ilvl w:val="0"/>
         </w:numPr>
       </w:pPr>
-      <w:hyperlink r:id="rId25">
+      <w:hyperlink r:id="rId28">
         <w:r>
           <w:rPr>
             <w:rStyle w:val="Hyperlink"/>
@@ -755,7 +830,7 @@
       <w:pPr>
         <w:pStyle w:val="Compact"/>
         <w:numPr>
-          <w:numId w:val="1002"/>
+          <w:numId w:val="1003"/>
           <w:ilvl w:val="0"/>
         </w:numPr>
       </w:pPr>
@@ -765,7 +840,7 @@
       <w:r>
         <w:t xml:space="preserve"> </w:t>
       </w:r>
-      <w:hyperlink r:id="rId26">
+      <w:hyperlink r:id="rId29">
         <w:r>
           <w:rPr>
             <w:rStyle w:val="Hyperlink"/>
@@ -808,11 +883,11 @@
       <w:pPr>
         <w:pStyle w:val="Heading2"/>
       </w:pPr>
-      <w:bookmarkStart w:id="27" w:name="vsm"/>
+      <w:bookmarkStart w:id="30" w:name="vsm-dict"/>
       <w:r>
         <w:t xml:space="preserve">VSM</w:t>
       </w:r>
-      <w:bookmarkEnd w:id="27"/>
+      <w:bookmarkEnd w:id="30"/>
     </w:p>
     <w:p>
       <w:pPr>
@@ -845,7 +920,7 @@
       <w:r>
         <w:t xml:space="preserve"> </w:t>
       </w:r>
-      <w:hyperlink r:id="rId28">
+      <w:hyperlink r:id="rId31">
         <w:r>
           <w:rPr>
             <w:rStyle w:val="Hyperlink"/>
@@ -876,7 +951,7 @@
       <w:r>
         <w:t xml:space="preserve"> </w:t>
       </w:r>
-      <w:hyperlink r:id="rId29">
+      <w:hyperlink r:id="rId32">
         <w:r>
           <w:rPr>
             <w:rStyle w:val="Hyperlink"/>
@@ -896,7 +971,7 @@
       <w:r>
         <w:t xml:space="preserve"> </w:t>
       </w:r>
-      <w:hyperlink r:id="rId30">
+      <w:hyperlink r:id="rId33">
         <w:r>
           <w:rPr>
             <w:rStyle w:val="Hyperlink"/>
@@ -910,7 +985,7 @@
       <w:r>
         <w:t xml:space="preserve"> </w:t>
       </w:r>
-      <w:hyperlink r:id="rId31">
+      <w:hyperlink r:id="rId34">
         <w:r>
           <w:rPr>
             <w:rStyle w:val="Hyperlink"/>
@@ -938,11 +1013,11 @@
       <w:pPr>
         <w:pStyle w:val="Heading2"/>
       </w:pPr>
-      <w:bookmarkStart w:id="32" w:name="psicquic"/>
+      <w:bookmarkStart w:id="35" w:name="psicquic"/>
       <w:r>
         <w:t xml:space="preserve">PSICQUIC</w:t>
       </w:r>
-      <w:bookmarkEnd w:id="32"/>
+      <w:bookmarkEnd w:id="35"/>
     </w:p>
     <w:p>
       <w:pPr>
@@ -960,7 +1035,7 @@
       <w:r>
         <w:t xml:space="preserve"> </w:t>
       </w:r>
-      <w:hyperlink r:id="rId33">
+      <w:hyperlink r:id="rId36">
         <w:r>
           <w:rPr>
             <w:rStyle w:val="Hyperlink"/>
@@ -1008,7 +1083,7 @@
       <w:r>
         <w:t xml:space="preserve"> </w:t>
       </w:r>
-      <w:hyperlink r:id="rId34">
+      <w:hyperlink r:id="rId37">
         <w:r>
           <w:rPr>
             <w:rStyle w:val="Hyperlink"/>
@@ -1025,7 +1100,7 @@
       <w:r>
         <w:t xml:space="preserve"> </w:t>
       </w:r>
-      <w:hyperlink r:id="rId35">
+      <w:hyperlink r:id="rId38">
         <w:r>
           <w:rPr>
             <w:rStyle w:val="Hyperlink"/>
@@ -1042,7 +1117,7 @@
       <w:r>
         <w:t xml:space="preserve"> </w:t>
       </w:r>
-      <w:hyperlink r:id="rId36">
+      <w:hyperlink r:id="rId39">
         <w:r>
           <w:rPr>
             <w:rStyle w:val="Hyperlink"/>
@@ -1058,17 +1133,17 @@
       <w:pPr>
         <w:pStyle w:val="Heading2"/>
       </w:pPr>
-      <w:bookmarkStart w:id="37" w:name="others"/>
+      <w:bookmarkStart w:id="40" w:name="others"/>
       <w:r>
         <w:t xml:space="preserve">Others</w:t>
       </w:r>
-      <w:bookmarkEnd w:id="37"/>
-    </w:p>
-    <w:p>
-      <w:pPr>
-        <w:pStyle w:val="Compact"/>
-        <w:numPr>
-          <w:numId w:val="1003"/>
+      <w:bookmarkEnd w:id="40"/>
+    </w:p>
+    <w:p>
+      <w:pPr>
+        <w:pStyle w:val="Compact"/>
+        <w:numPr>
+          <w:numId w:val="1004"/>
           <w:ilvl w:val="0"/>
         </w:numPr>
       </w:pPr>
@@ -1078,7 +1153,7 @@
       <w:r>
         <w:t xml:space="preserve"> </w:t>
       </w:r>
-      <w:hyperlink r:id="rId38">
+      <w:hyperlink r:id="rId41">
         <w:r>
           <w:rPr>
             <w:rStyle w:val="Hyperlink"/>
@@ -1091,21 +1166,21 @@
       <w:pPr>
         <w:pStyle w:val="Heading1"/>
       </w:pPr>
-      <w:bookmarkStart w:id="39" w:name="plans"/>
+      <w:bookmarkStart w:id="42" w:name="plans"/>
       <w:r>
         <w:t xml:space="preserve">PhD Tasks and Plans</w:t>
       </w:r>
-      <w:bookmarkEnd w:id="39"/>
+      <w:bookmarkEnd w:id="42"/>
     </w:p>
     <w:p>
       <w:pPr>
         <w:pStyle w:val="Heading2"/>
       </w:pPr>
-      <w:bookmarkStart w:id="40" w:name="tasks"/>
-      <w:r>
-        <w:t xml:space="preserve">Tasks</w:t>
-      </w:r>
-      <w:bookmarkEnd w:id="40"/>
+      <w:bookmarkStart w:id="43" w:name="programming-tasks-todo"/>
+      <w:r>
+        <w:t xml:space="preserve">Programming Tasks TODO</w:t>
+      </w:r>
+      <w:bookmarkEnd w:id="43"/>
     </w:p>
     <w:p>
       <w:pPr>
@@ -1137,7 +1212,7 @@
       <w:pPr>
         <w:pStyle w:val="Compact"/>
         <w:numPr>
-          <w:numId w:val="1004"/>
+          <w:numId w:val="1005"/>
           <w:ilvl w:val="0"/>
         </w:numPr>
       </w:pPr>
@@ -1147,7 +1222,7 @@
       <w:r>
         <w:t xml:space="preserve"> </w:t>
       </w:r>
-      <w:hyperlink r:id="rId24">
+      <w:hyperlink r:id="rId27">
         <w:r>
           <w:rPr>
             <w:rStyle w:val="Hyperlink"/>
@@ -1166,77 +1241,554 @@
       <w:pPr>
         <w:pStyle w:val="Compact"/>
         <w:numPr>
+          <w:numId w:val="1006"/>
+          <w:ilvl w:val="1"/>
+        </w:numPr>
+      </w:pPr>
+      <w:r>
+        <w:t xml:space="preserve">Full BioLQM support: stable state calculation and trap spaces</w:t>
+      </w:r>
+    </w:p>
+    <w:p>
+      <w:pPr>
+        <w:pStyle w:val="Compact"/>
+        <w:numPr>
+          <w:numId w:val="1006"/>
+          <w:ilvl w:val="1"/>
+        </w:numPr>
+      </w:pPr>
+      <w:r>
+        <w:t xml:space="preserve">Do comparison between Aurelien’s BioLQM stable state algorithm and</w:t>
+      </w:r>
+      <w:r>
+        <w:t xml:space="preserve"> </w:t>
+      </w:r>
+      <w:r>
+        <w:t xml:space="preserve">BNReduction using M2 or without (Asmund already says that it BNReductions is faster</w:t>
+      </w:r>
+      <w:r>
+        <w:t xml:space="preserve"> </w:t>
+      </w:r>
+      <w:r>
+        <w:t xml:space="preserve">but it’s good to prove it once again)</w:t>
+      </w:r>
+    </w:p>
+    <w:p>
+      <w:pPr>
+        <w:pStyle w:val="Compact"/>
+        <w:numPr>
           <w:numId w:val="1005"/>
+          <w:ilvl w:val="0"/>
+        </w:numPr>
+      </w:pPr>
+      <w:r>
+        <w:t xml:space="preserve">VSM</w:t>
+      </w:r>
+    </w:p>
+    <w:p>
+      <w:pPr>
+        <w:pStyle w:val="Compact"/>
+        <w:numPr>
+          <w:numId w:val="1007"/>
           <w:ilvl w:val="1"/>
         </w:numPr>
       </w:pPr>
       <w:r>
-        <w:t xml:space="preserve">Full BioLQM support: stable state calculation and trap spaces</w:t>
-      </w:r>
-    </w:p>
-    <w:p>
-      <w:pPr>
-        <w:pStyle w:val="Compact"/>
-        <w:numPr>
-          <w:numId w:val="1005"/>
-          <w:ilvl w:val="1"/>
-        </w:numPr>
-      </w:pPr>
-      <w:r>
-        <w:t xml:space="preserve">Do comparison between Aurelien’s BioLQM stable state algorithm and</w:t>
-      </w:r>
-      <w:r>
-        <w:t xml:space="preserve"> </w:t>
-      </w:r>
-      <w:r>
-        <w:t xml:space="preserve">BNReduction using M2 or without (a small step for</w:t>
-      </w:r>
-      <w:r>
-        <w:t xml:space="preserve"> </w:t>
-      </w:r>
-      <w:hyperlink w:anchor="comp">
+        <w:t xml:space="preserve">Make the</w:t>
+      </w:r>
+      <w:r>
+        <w:t xml:space="preserve"> </w:t>
+      </w:r>
+      <w:r>
+        <w:rPr>
+          <w:rStyle w:val="VerbatimChar"/>
+        </w:rPr>
+        <w:t xml:space="preserve">vsm-pub-dictionaries</w:t>
+      </w:r>
+      <w:r>
+        <w:t xml:space="preserve"> </w:t>
+      </w:r>
+      <w:r>
+        <w:t xml:space="preserve">module</w:t>
+      </w:r>
+    </w:p>
+    <w:p>
+      <w:pPr>
+        <w:pStyle w:val="Heading2"/>
+      </w:pPr>
+      <w:bookmarkStart w:id="44" w:name="papers"/>
+      <w:r>
+        <w:t xml:space="preserve">Papers</w:t>
+      </w:r>
+      <w:bookmarkEnd w:id="44"/>
+    </w:p>
+    <w:p>
+      <w:pPr>
+        <w:pStyle w:val="FirstParagraph"/>
+      </w:pPr>
+      <w:r>
+        <w:t xml:space="preserve">Note that the titles and the details for each paper are liable to change though the core ideas behind should not.</w:t>
+      </w:r>
+    </w:p>
+    <w:p>
+      <w:pPr>
+        <w:pStyle w:val="BodyText"/>
+      </w:pPr>
+      <w:r>
+        <w:t xml:space="preserve">The papers dictate my future work for this PhD (and in that order!).</w:t>
+      </w:r>
+    </w:p>
+    <w:p>
+      <w:pPr>
+        <w:pStyle w:val="Heading3"/>
+      </w:pPr>
+      <w:bookmarkStart w:id="45" w:name="Xe19bbe1466f3f777c656429ce115a7e3ab8ff8e"/>
+      <w:r>
+        <w:t xml:space="preserve">Paper I:</w:t>
+      </w:r>
+      <w:r>
+        <w:t xml:space="preserve"> </w:t>
+      </w:r>
+      <w:r>
+        <w:rPr>
+          <w:i/>
+        </w:rPr>
+        <w:t xml:space="preserve">emba</w:t>
+      </w:r>
+      <w:r>
+        <w:t xml:space="preserve">: an R package for ensemble boolean model biomarker analysis</w:t>
+      </w:r>
+      <w:bookmarkEnd w:id="45"/>
+    </w:p>
+    <w:p>
+      <w:pPr>
+        <w:pStyle w:val="Heading4"/>
+      </w:pPr>
+      <w:bookmarkStart w:id="46" w:name="authors"/>
+      <w:r>
+        <w:t xml:space="preserve">Authors</w:t>
+      </w:r>
+      <w:bookmarkEnd w:id="46"/>
+    </w:p>
+    <w:p>
+      <w:pPr>
+        <w:pStyle w:val="FirstParagraph"/>
+      </w:pPr>
+      <w:r>
+        <w:t xml:space="preserve">John, Asmund?</w:t>
+      </w:r>
+    </w:p>
+    <w:p>
+      <w:pPr>
+        <w:pStyle w:val="Heading4"/>
+      </w:pPr>
+      <w:bookmarkStart w:id="47" w:name="idea"/>
+      <w:r>
+        <w:t xml:space="preserve">Idea</w:t>
+      </w:r>
+      <w:bookmarkEnd w:id="47"/>
+    </w:p>
+    <w:p>
+      <w:pPr>
+        <w:pStyle w:val="FirstParagraph"/>
+      </w:pPr>
+      <w:r>
+        <w:t xml:space="preserve">The idea here is to analyse the models produced by</w:t>
+      </w:r>
+      <w:r>
+        <w:t xml:space="preserve"> </w:t>
+      </w:r>
+      <w:r>
+        <w:rPr>
+          <w:rStyle w:val="VerbatimChar"/>
+        </w:rPr>
+        <w:t xml:space="preserve">Gitsbe</w:t>
+      </w:r>
+      <w:r>
+        <w:t xml:space="preserve"> </w:t>
+      </w:r>
+      <w:r>
+        <w:t xml:space="preserve">in order to find important nodes (biomarkers) responsible for either better performance (based on a metric score like TP or MCC) or for specific synergy(ies) prediction.</w:t>
+      </w:r>
+      <w:r>
+        <w:t xml:space="preserve"> </w:t>
+      </w:r>
+      <w:r>
+        <w:t xml:space="preserve">I am making an R package for this kind of analyses and subsequent Rmarkdown or bookdown documents that will show the analyses themselves and the use of the R package.</w:t>
+      </w:r>
+    </w:p>
+    <w:p>
+      <w:pPr>
+        <w:pStyle w:val="BodyText"/>
+      </w:pPr>
+      <w:r>
+        <w:t xml:space="preserve">The R package is publishable by itself as an</w:t>
+      </w:r>
+      <w:r>
+        <w:t xml:space="preserve"> </w:t>
+      </w:r>
+      <w:r>
+        <w:rPr>
+          <w:b/>
+        </w:rPr>
+        <w:t xml:space="preserve">application note paper</w:t>
+      </w:r>
+      <w:r>
+        <w:t xml:space="preserve">.</w:t>
+      </w:r>
+      <w:r>
+        <w:t xml:space="preserve"> </w:t>
+      </w:r>
+      <w:r>
+        <w:t xml:space="preserve">The package will also be used for an analysis that will probably be included in</w:t>
+      </w:r>
+      <w:r>
+        <w:t xml:space="preserve"> </w:t>
+      </w:r>
+      <w:r>
+        <w:t xml:space="preserve">Asmund’s automated pipeline paper (on the cascade topology).</w:t>
+      </w:r>
+    </w:p>
+    <w:p>
+      <w:pPr>
+        <w:pStyle w:val="Heading4"/>
+      </w:pPr>
+      <w:bookmarkStart w:id="48" w:name="extensions"/>
+      <w:r>
+        <w:t xml:space="preserve">Extensions</w:t>
+      </w:r>
+      <w:bookmarkEnd w:id="48"/>
+    </w:p>
+    <w:p>
+      <w:pPr>
+        <w:pStyle w:val="FirstParagraph"/>
+      </w:pPr>
+      <w:r>
+        <w:t xml:space="preserve">I also want to try different ML (Machine Learning) methods for feature importance/biomarker selection (things that I learned from the ML course in Sweeden + others things to try). Thus this work can be also used to other projects (and linked to papers as well):</w:t>
+      </w:r>
+    </w:p>
+    <w:p>
+      <w:pPr>
+        <w:pStyle w:val="Compact"/>
+        <w:numPr>
+          <w:numId w:val="1008"/>
+          <w:ilvl w:val="0"/>
+        </w:numPr>
+      </w:pPr>
+      <w:r>
+        <w:t xml:space="preserve">Compare ML results with my method (on cascade/atopo results of the pipeline</w:t>
+      </w:r>
+      <w:r>
+        <w:t xml:space="preserve"> </w:t>
+      </w:r>
+      <w:r>
+        <w:t xml:space="preserve">paper or other). Paper could be titled something along the lines of</w:t>
+      </w:r>
+      <w:r>
+        <w:t xml:space="preserve"> </w:t>
+      </w:r>
+      <w:r>
+        <w:rPr>
+          <w:b/>
+        </w:rPr>
+        <w:t xml:space="preserve">“</w:t>
+      </w:r>
+      <w:r>
+        <w:rPr>
+          <w:b/>
+        </w:rPr>
+        <w:t xml:space="preserve">Ensemble model analysis vs Machine Learning for unraveling drug synergy mechanisms</w:t>
+      </w:r>
+      <w:r>
+        <w:rPr>
+          <w:b/>
+        </w:rPr>
+        <w:t xml:space="preserve">”</w:t>
+      </w:r>
+      <w:r>
+        <w:t xml:space="preserve">.</w:t>
+      </w:r>
+      <w:r>
+        <w:t xml:space="preserve"> </w:t>
+      </w:r>
+      <w:r>
+        <w:t xml:space="preserve">Depends only on me.</w:t>
+      </w:r>
+    </w:p>
+    <w:p>
+      <w:pPr>
+        <w:pStyle w:val="Compact"/>
+        <w:numPr>
+          <w:numId w:val="1008"/>
+          <w:ilvl w:val="0"/>
+        </w:numPr>
+      </w:pPr>
+      <w:r>
+        <w:t xml:space="preserve">The ML analysis could be used as part of the work that Asmund includes in his NKI project (he mentions such a paper in his project proposal for COLOGIC, titled</w:t>
+      </w:r>
+      <w:r>
+        <w:t xml:space="preserve"> </w:t>
+      </w:r>
+      <w:r>
+        <w:rPr>
+          <w:b/>
+        </w:rPr>
+        <w:t xml:space="preserve">“</w:t>
+      </w:r>
+      <w:r>
+        <w:rPr>
+          <w:b/>
+        </w:rPr>
+        <w:t xml:space="preserve">Computational dissection of drug synergy mechanisms in colorectal cancer cell lines</w:t>
+      </w:r>
+      <w:r>
+        <w:rPr>
+          <w:b/>
+        </w:rPr>
+        <w:t xml:space="preserve">”</w:t>
+      </w:r>
+      <w:r>
+        <w:t xml:space="preserve">). Depends on me, Asmund and NKI</w:t>
+      </w:r>
+      <w:r>
+        <w:t xml:space="preserve"> </w:t>
+      </w:r>
+      <w:r>
+        <w:t xml:space="preserve">people perhaps.</w:t>
+      </w:r>
+    </w:p>
+    <w:p>
+      <w:pPr>
+        <w:pStyle w:val="Compact"/>
+        <w:numPr>
+          <w:numId w:val="1008"/>
+          <w:ilvl w:val="0"/>
+        </w:numPr>
+      </w:pPr>
+      <w:r>
+        <w:t xml:space="preserve">Combine Vasundra’s and Barbara’s computational work on the biomarker analysis with mine and the ML methods to create a nice combo paper about</w:t>
+      </w:r>
+      <w:r>
+        <w:t xml:space="preserve"> </w:t>
+      </w:r>
+      <w:r>
+        <w:rPr>
+          <w:b/>
+        </w:rPr>
+        <w:t xml:space="preserve">“</w:t>
+      </w:r>
+      <w:r>
+        <w:rPr>
+          <w:b/>
+        </w:rPr>
+        <w:t xml:space="preserve">Unraveling drug mechanisms on CRC cell lines using various computational methods</w:t>
+      </w:r>
+      <w:r>
+        <w:rPr>
+          <w:b/>
+        </w:rPr>
+        <w:t xml:space="preserve">”</w:t>
+      </w:r>
+      <w:r>
+        <w:t xml:space="preserve">.</w:t>
+      </w:r>
+      <w:r>
+        <w:t xml:space="preserve"> </w:t>
+      </w:r>
+      <w:r>
+        <w:t xml:space="preserve">Depends mostly on me, Vasundra! A similar idea here is about the</w:t>
+      </w:r>
+      <w:r>
+        <w:t xml:space="preserve"> </w:t>
+      </w:r>
+      <w:r>
+        <w:rPr>
+          <w:b/>
+        </w:rPr>
+        <w:t xml:space="preserve">identification of optimal training data size</w:t>
+      </w:r>
+      <w:r>
+        <w:t xml:space="preserve">, in the sense that we can use various methods to derive a node (biomarker) set for the training data. Eirini and Kath are into this as well.</w:t>
+      </w:r>
+    </w:p>
+    <w:p>
+      <w:pPr>
+        <w:pStyle w:val="FirstParagraph"/>
+      </w:pPr>
+      <w:r>
+        <w:t xml:space="preserve">Goal is to have</w:t>
+      </w:r>
+      <w:r>
+        <w:t xml:space="preserve"> </w:t>
+      </w:r>
+      <w:r>
+        <w:rPr>
+          <w:b/>
+        </w:rPr>
+        <w:t xml:space="preserve">a total of 2 papers (one with me as main author)</w:t>
+      </w:r>
+      <w:r>
+        <w:t xml:space="preserve"> </w:t>
+      </w:r>
+      <w:r>
+        <w:t xml:space="preserve">from the search for biomarkers and drug</w:t>
+      </w:r>
+      <w:r>
+        <w:t xml:space="preserve"> </w:t>
+      </w:r>
+      <w:r>
+        <w:t xml:space="preserve">synergy mechanisms related-work.</w:t>
+      </w:r>
+    </w:p>
+    <w:p>
+      <w:pPr>
+        <w:pStyle w:val="Heading3"/>
+      </w:pPr>
+      <w:bookmarkStart w:id="49" w:name="Xd2ef2a8f5eff4b12e1e50d2c40c81dcea8b7b6c"/>
+      <w:r>
+        <w:t xml:space="preserve">Paper II:</w:t>
+      </w:r>
+      <w:r>
+        <w:t xml:space="preserve"> </w:t>
+      </w:r>
+      <w:r>
+        <w:rPr>
+          <w:i/>
+        </w:rPr>
+        <w:t xml:space="preserve">VSM-dictionaries</w:t>
+      </w:r>
+      <w:r>
+        <w:t xml:space="preserve">: common access to biological dictionaries</w:t>
+      </w:r>
+      <w:bookmarkEnd w:id="49"/>
+    </w:p>
+    <w:p>
+      <w:pPr>
+        <w:pStyle w:val="Heading4"/>
+      </w:pPr>
+      <w:bookmarkStart w:id="50" w:name="authors-1"/>
+      <w:r>
+        <w:t xml:space="preserve">Authors</w:t>
+      </w:r>
+      <w:bookmarkEnd w:id="50"/>
+    </w:p>
+    <w:p>
+      <w:pPr>
+        <w:pStyle w:val="FirstParagraph"/>
+      </w:pPr>
+      <w:r>
+        <w:t xml:space="preserve">John, Steven, Martin?</w:t>
+      </w:r>
+    </w:p>
+    <w:p>
+      <w:pPr>
+        <w:pStyle w:val="Heading4"/>
+      </w:pPr>
+      <w:bookmarkStart w:id="51" w:name="ideaimplementation"/>
+      <w:r>
+        <w:t xml:space="preserve">Idea/Implementation</w:t>
+      </w:r>
+      <w:bookmarkEnd w:id="51"/>
+    </w:p>
+    <w:p>
+      <w:pPr>
+        <w:pStyle w:val="FirstParagraph"/>
+      </w:pPr>
+      <w:r>
+        <w:t xml:space="preserve">A short</w:t>
+      </w:r>
+      <w:r>
+        <w:t xml:space="preserve"> </w:t>
+      </w:r>
+      <w:r>
+        <w:rPr>
+          <w:b/>
+        </w:rPr>
+        <w:t xml:space="preserve">application note</w:t>
+      </w:r>
+      <w:r>
+        <w:t xml:space="preserve"> </w:t>
+      </w:r>
+      <w:r>
+        <w:t xml:space="preserve">paper for my work on</w:t>
+      </w:r>
+      <w:r>
+        <w:t xml:space="preserve"> </w:t>
+      </w:r>
+      <w:hyperlink w:anchor="vsm-dict">
         <w:r>
           <w:rPr>
             <w:rStyle w:val="Hyperlink"/>
           </w:rPr>
-          <w:t xml:space="preserve">this comparing idea paper</w:t>
+          <w:t xml:space="preserve">VSM-dictionaries</w:t>
         </w:r>
       </w:hyperlink>
       <w:r>
-        <w:t xml:space="preserve"> </w:t>
-      </w:r>
-      <w:r>
-        <w:t xml:space="preserve">or</w:t>
-      </w:r>
-      <w:r>
-        <w:t xml:space="preserve"> </w:t>
-      </w:r>
-      <w:r>
-        <w:t xml:space="preserve">maybe this could be turned to a small paper also? To decide!)</w:t>
-      </w:r>
-    </w:p>
-    <w:p>
-      <w:pPr>
-        <w:pStyle w:val="Compact"/>
-        <w:numPr>
-          <w:numId w:val="1004"/>
-          <w:ilvl w:val="0"/>
-        </w:numPr>
-      </w:pPr>
-      <w:r>
-        <w:t xml:space="preserve">VSM</w:t>
-      </w:r>
-    </w:p>
-    <w:p>
-      <w:pPr>
-        <w:pStyle w:val="Compact"/>
-        <w:numPr>
-          <w:numId w:val="1006"/>
-          <w:ilvl w:val="1"/>
-        </w:numPr>
-      </w:pPr>
-      <w:r>
-        <w:t xml:space="preserve">Make the</w:t>
+        <w:t xml:space="preserve">.</w:t>
+      </w:r>
+    </w:p>
+    <w:p>
+      <w:pPr>
+        <w:pStyle w:val="Heading3"/>
+      </w:pPr>
+      <w:bookmarkStart w:id="52" w:name="X1742e674f780fff3d9451a6a5a3f9878f2f931a"/>
+      <w:r>
+        <w:t xml:space="preserve">Paper III: From causal statements to building logical models compliant with biological knowledge</w:t>
+      </w:r>
+      <w:bookmarkEnd w:id="52"/>
+    </w:p>
+    <w:p>
+      <w:pPr>
+        <w:pStyle w:val="Heading4"/>
+      </w:pPr>
+      <w:bookmarkStart w:id="53" w:name="authors-2"/>
+      <w:r>
+        <w:t xml:space="preserve">Authors</w:t>
+      </w:r>
+      <w:bookmarkEnd w:id="53"/>
+    </w:p>
+    <w:p>
+      <w:pPr>
+        <w:pStyle w:val="FirstParagraph"/>
+      </w:pPr>
+      <w:r>
+        <w:t xml:space="preserve">John, others (to decide)</w:t>
+      </w:r>
+    </w:p>
+    <w:p>
+      <w:pPr>
+        <w:pStyle w:val="Heading4"/>
+      </w:pPr>
+      <w:bookmarkStart w:id="54" w:name="idea-1"/>
+      <w:r>
+        <w:t xml:space="preserve">Idea</w:t>
+      </w:r>
+      <w:bookmarkEnd w:id="54"/>
+    </w:p>
+    <w:p>
+      <w:pPr>
+        <w:pStyle w:val="FirstParagraph"/>
+      </w:pPr>
+      <w:r>
+        <w:t xml:space="preserve">This paper will be the main</w:t>
+      </w:r>
+      <w:r>
+        <w:t xml:space="preserve"> </w:t>
+      </w:r>
+      <w:r>
+        <w:rPr>
+          <w:b/>
+        </w:rPr>
+        <w:t xml:space="preserve">research paper of my PhD</w:t>
+      </w:r>
+      <w:r>
+        <w:t xml:space="preserve">.</w:t>
+      </w:r>
+      <w:r>
+        <w:t xml:space="preserve"> </w:t>
+      </w:r>
+      <w:r>
+        <w:t xml:space="preserve">This idea is like a continuation of the</w:t>
       </w:r>
       <w:r>
         <w:t xml:space="preserve"> </w:t>
@@ -1245,321 +1797,13 @@
         <w:rPr>
           <w:rStyle w:val="VerbatimChar"/>
         </w:rPr>
-        <w:t xml:space="preserve">vsm-pub-dictionaries</w:t>
-      </w:r>
-      <w:r>
-        <w:t xml:space="preserve"> </w:t>
-      </w:r>
-      <w:r>
-        <w:t xml:space="preserve">module</w:t>
-      </w:r>
-    </w:p>
-    <w:p>
-      <w:pPr>
-        <w:pStyle w:val="Heading2"/>
-      </w:pPr>
-      <w:bookmarkStart w:id="41" w:name="papers"/>
-      <w:r>
-        <w:t xml:space="preserve">Papers</w:t>
-      </w:r>
-      <w:bookmarkEnd w:id="41"/>
-    </w:p>
-    <w:p>
-      <w:pPr>
-        <w:pStyle w:val="FirstParagraph"/>
-      </w:pPr>
-      <w:r>
-        <w:t xml:space="preserve">Note that the titles and the details for each paper are liable to change though the core ideas behind should not.</w:t>
-      </w:r>
-    </w:p>
-    <w:p>
-      <w:pPr>
-        <w:pStyle w:val="BodyText"/>
-      </w:pPr>
-      <w:r>
-        <w:t xml:space="preserve">The papers dictate my future work for this PhD (and in that order!).</w:t>
-      </w:r>
-    </w:p>
-    <w:p>
-      <w:pPr>
-        <w:pStyle w:val="Heading3"/>
-      </w:pPr>
-      <w:bookmarkStart w:id="42" w:name="Xe19bbe1466f3f777c656429ce115a7e3ab8ff8e"/>
-      <w:r>
-        <w:t xml:space="preserve">Paper I: emba: an R package for ensemble boolean model biomarker analysis</w:t>
-      </w:r>
-      <w:bookmarkEnd w:id="42"/>
-    </w:p>
-    <w:p>
-      <w:pPr>
-        <w:pStyle w:val="FirstParagraph"/>
-      </w:pPr>
-      <w:r>
-        <w:t xml:space="preserve">The idea here is to analyse the models produced by</w:t>
-      </w:r>
-      <w:r>
-        <w:t xml:space="preserve"> </w:t>
-      </w:r>
-      <w:r>
-        <w:rPr>
-          <w:rStyle w:val="VerbatimChar"/>
-        </w:rPr>
-        <w:t xml:space="preserve">Gitsbe</w:t>
-      </w:r>
-      <w:r>
-        <w:t xml:space="preserve"> </w:t>
-      </w:r>
-      <w:r>
-        <w:t xml:space="preserve">in order to find</w:t>
-      </w:r>
-      <w:r>
-        <w:t xml:space="preserve"> </w:t>
-      </w:r>
-      <w:r>
-        <w:t xml:space="preserve">important nodes (biomarkers) responsible for either better performance (based on a metric score</w:t>
-      </w:r>
-      <w:r>
-        <w:t xml:space="preserve"> </w:t>
-      </w:r>
-      <w:r>
-        <w:t xml:space="preserve">like TP or MCC) or for specific synergy(ies) prediction. I am making an R package for this kind</w:t>
-      </w:r>
-      <w:r>
-        <w:t xml:space="preserve"> </w:t>
-      </w:r>
-      <w:r>
-        <w:t xml:space="preserve">of analyses and subsequent Rmarkdown or bookdown documents that will show the</w:t>
-      </w:r>
-      <w:r>
-        <w:t xml:space="preserve"> </w:t>
-      </w:r>
-      <w:r>
-        <w:t xml:space="preserve">analyses themselves and the use of the R package.</w:t>
-      </w:r>
-    </w:p>
-    <w:p>
-      <w:pPr>
-        <w:pStyle w:val="BodyText"/>
-      </w:pPr>
-      <w:r>
-        <w:t xml:space="preserve">The R package should be publishable by itself, so</w:t>
-      </w:r>
-      <w:r>
-        <w:t xml:space="preserve"> </w:t>
-      </w:r>
-      <w:r>
-        <w:rPr>
-          <w:b/>
-        </w:rPr>
-        <w:t xml:space="preserve">that makes one paper</w:t>
-      </w:r>
-      <w:r>
-        <w:t xml:space="preserve">.</w:t>
-      </w:r>
-      <w:r>
-        <w:t xml:space="preserve"> </w:t>
-      </w:r>
-      <w:r>
-        <w:t xml:space="preserve">The package will also be used for an analysis that will probably be included in</w:t>
-      </w:r>
-      <w:r>
-        <w:t xml:space="preserve"> </w:t>
-      </w:r>
-      <w:r>
-        <w:t xml:space="preserve">Asmund’s automated pipeline paper (on the cascade topology).</w:t>
-      </w:r>
-    </w:p>
-    <w:p>
-      <w:pPr>
-        <w:pStyle w:val="BodyText"/>
-      </w:pPr>
-      <w:r>
-        <w:t xml:space="preserve">I also want to try different ML (Machine Learning) methods for feature importance/biomarker</w:t>
-      </w:r>
-      <w:r>
-        <w:t xml:space="preserve"> </w:t>
-      </w:r>
-      <w:r>
-        <w:t xml:space="preserve">selection (things that I learned from the ML course in Sweeden + others things to try). So, there are 3 possibilities for papers in this:</w:t>
-      </w:r>
-    </w:p>
-    <w:p>
-      <w:pPr>
-        <w:pStyle w:val="Compact"/>
-        <w:numPr>
-          <w:numId w:val="1007"/>
-          <w:ilvl w:val="0"/>
-        </w:numPr>
-      </w:pPr>
-      <w:r>
-        <w:t xml:space="preserve">Compare ML results with my method (on cascade/atopo results of the pipeline</w:t>
-      </w:r>
-      <w:r>
-        <w:t xml:space="preserve"> </w:t>
-      </w:r>
-      <w:r>
-        <w:t xml:space="preserve">paper or other). Paper would be titled something along the lines of</w:t>
-      </w:r>
-      <w:r>
-        <w:t xml:space="preserve"> </w:t>
-      </w:r>
-      <w:r>
-        <w:rPr>
-          <w:b/>
-        </w:rPr>
-        <w:t xml:space="preserve">“</w:t>
-      </w:r>
-      <w:r>
-        <w:rPr>
-          <w:b/>
-        </w:rPr>
-        <w:t xml:space="preserve">Ensemble model analysis vs Machine Learning for unraveling drug synergy mechanisms</w:t>
-      </w:r>
-      <w:r>
-        <w:rPr>
-          <w:b/>
-        </w:rPr>
-        <w:t xml:space="preserve">”</w:t>
-      </w:r>
-      <w:r>
-        <w:t xml:space="preserve">.</w:t>
-      </w:r>
-      <w:r>
-        <w:t xml:space="preserve"> </w:t>
-      </w:r>
-      <w:r>
-        <w:t xml:space="preserve">Depends only on me.</w:t>
-      </w:r>
-    </w:p>
-    <w:p>
-      <w:pPr>
-        <w:pStyle w:val="Compact"/>
-        <w:numPr>
-          <w:numId w:val="1007"/>
-          <w:ilvl w:val="0"/>
-        </w:numPr>
-      </w:pPr>
-      <w:r>
-        <w:t xml:space="preserve">The ML analysis could be used as part of the work that Asmund includes in his NKI project (he mentions such a paper in his project proposal for COLOGIC, titled</w:t>
-      </w:r>
-      <w:r>
-        <w:t xml:space="preserve"> </w:t>
-      </w:r>
-      <w:r>
-        <w:rPr>
-          <w:b/>
-        </w:rPr>
-        <w:t xml:space="preserve">“</w:t>
-      </w:r>
-      <w:r>
-        <w:rPr>
-          <w:b/>
-        </w:rPr>
-        <w:t xml:space="preserve">Computational dissection of drug synergy mechanisms in colorectal cancer cell lines</w:t>
-      </w:r>
-      <w:r>
-        <w:rPr>
-          <w:b/>
-        </w:rPr>
-        <w:t xml:space="preserve">”</w:t>
-      </w:r>
-      <w:r>
-        <w:t xml:space="preserve">). Depends on me, Asmund and NKI</w:t>
-      </w:r>
-      <w:r>
-        <w:t xml:space="preserve"> </w:t>
-      </w:r>
-      <w:r>
-        <w:t xml:space="preserve">people perhaps.</w:t>
-      </w:r>
-    </w:p>
-    <w:p>
-      <w:pPr>
-        <w:pStyle w:val="Compact"/>
-        <w:numPr>
-          <w:numId w:val="1007"/>
-          <w:ilvl w:val="0"/>
-        </w:numPr>
-      </w:pPr>
-      <w:r>
-        <w:t xml:space="preserve">Combine Vasundra’s and Barbara’s computational work on the biomarker analysis with mine and the ML methods to create a nice combo paper about</w:t>
-      </w:r>
-      <w:r>
-        <w:t xml:space="preserve"> </w:t>
-      </w:r>
-      <w:r>
-        <w:rPr>
-          <w:b/>
-        </w:rPr>
-        <w:t xml:space="preserve">“</w:t>
-      </w:r>
-      <w:r>
-        <w:rPr>
-          <w:b/>
-        </w:rPr>
-        <w:t xml:space="preserve">Unraveling drug mechanisms on CRC cell lines using various computational methods</w:t>
-      </w:r>
-      <w:r>
-        <w:rPr>
-          <w:b/>
-        </w:rPr>
-        <w:t xml:space="preserve">”</w:t>
-      </w:r>
-      <w:r>
-        <w:t xml:space="preserve">.</w:t>
-      </w:r>
-      <w:r>
-        <w:t xml:space="preserve"> </w:t>
-      </w:r>
-      <w:r>
-        <w:t xml:space="preserve">Depends mostly on me and Vasundra.</w:t>
-      </w:r>
-    </w:p>
-    <w:p>
-      <w:pPr>
-        <w:pStyle w:val="FirstParagraph"/>
-      </w:pPr>
-      <w:r>
-        <w:t xml:space="preserve">Only future will tell us which one of the above will be done. But my</w:t>
-      </w:r>
-      <w:r>
-        <w:t xml:space="preserve"> </w:t>
-      </w:r>
-      <w:r>
-        <w:t xml:space="preserve">aim is to have</w:t>
-      </w:r>
-      <w:r>
-        <w:t xml:space="preserve"> </w:t>
-      </w:r>
-      <w:r>
-        <w:rPr>
-          <w:b/>
-        </w:rPr>
-        <w:t xml:space="preserve">a total of 2 papers</w:t>
-      </w:r>
-      <w:r>
-        <w:t xml:space="preserve"> </w:t>
-      </w:r>
-      <w:r>
-        <w:t xml:space="preserve">from the search for biomarkers and drug synergy mechanisms related-work.</w:t>
-      </w:r>
-    </w:p>
-    <w:p>
-      <w:pPr>
-        <w:pStyle w:val="Heading3"/>
-      </w:pPr>
-      <w:bookmarkStart w:id="43" w:name="X88d5d7e7e185c806cdbd6ebda8f35571d8f2397"/>
-      <w:r>
-        <w:t xml:space="preserve">Paper II: From causal data to building logical models</w:t>
-      </w:r>
-      <w:bookmarkEnd w:id="43"/>
-    </w:p>
-    <w:p>
-      <w:pPr>
-        <w:pStyle w:val="FirstParagraph"/>
-      </w:pPr>
-      <w:r>
-        <w:t xml:space="preserve">This idea is like a continuation of the causalBuilder tool by Vasundra coupled with the</w:t>
+        <w:t xml:space="preserve">causalBuilder</w:t>
+      </w:r>
+      <w:r>
+        <w:t xml:space="preserve"> </w:t>
+      </w:r>
+      <w:r>
+        <w:t xml:space="preserve">tool by Vasundra coupled with the</w:t>
       </w:r>
       <w:r>
         <w:t xml:space="preserve"> </w:t>
@@ -1711,7 +1955,7 @@
         <w:rPr>
           <w:rStyle w:val="FootnoteReference"/>
         </w:rPr>
-        <w:footnoteReference w:id="44"/>
+        <w:footnoteReference w:id="55"/>
       </w:r>
     </w:p>
     <w:p>
@@ -1724,7 +1968,17 @@
     </w:p>
     <w:p>
       <w:pPr>
-        <w:pStyle w:val="BodyText"/>
+        <w:pStyle w:val="Heading4"/>
+      </w:pPr>
+      <w:bookmarkStart w:id="56" w:name="proposed-workflow"/>
+      <w:r>
+        <w:t xml:space="preserve">Proposed Workflow</w:t>
+      </w:r>
+      <w:bookmarkEnd w:id="56"/>
+    </w:p>
+    <w:p>
+      <w:pPr>
+        <w:pStyle w:val="FirstParagraph"/>
       </w:pPr>
       <w:r>
         <w:t xml:space="preserve">So, the general semi-automated web-application (web only if VSM comes into play) pipeline for this paper that I am thinking will be as follows:</w:t>
@@ -1733,14 +1987,14 @@
         <w:rPr>
           <w:rStyle w:val="FootnoteReference"/>
         </w:rPr>
-        <w:footnoteReference w:id="45"/>
-      </w:r>
-    </w:p>
-    <w:p>
-      <w:pPr>
-        <w:pStyle w:val="Compact"/>
-        <w:numPr>
-          <w:numId w:val="1008"/>
+        <w:footnoteReference w:id="57"/>
+      </w:r>
+    </w:p>
+    <w:p>
+      <w:pPr>
+        <w:pStyle w:val="Compact"/>
+        <w:numPr>
+          <w:numId w:val="1009"/>
           <w:ilvl w:val="0"/>
         </w:numPr>
       </w:pPr>
@@ -1777,7 +2031,7 @@
       <w:r>
         <w:t xml:space="preserve"> </w:t>
       </w:r>
-      <w:hyperlink r:id="rId46">
+      <w:hyperlink r:id="rId58">
         <w:r>
           <w:rPr>
             <w:rStyle w:val="Hyperlink"/>
@@ -1793,7 +2047,7 @@
       <w:pPr>
         <w:pStyle w:val="Compact"/>
         <w:numPr>
-          <w:numId w:val="1008"/>
+          <w:numId w:val="1009"/>
           <w:ilvl w:val="0"/>
         </w:numPr>
       </w:pPr>
@@ -1805,7 +2059,7 @@
       <w:pPr>
         <w:pStyle w:val="Compact"/>
         <w:numPr>
-          <w:numId w:val="1008"/>
+          <w:numId w:val="1009"/>
           <w:ilvl w:val="0"/>
         </w:numPr>
       </w:pPr>
@@ -1816,7 +2070,7 @@
         <w:rPr>
           <w:rStyle w:val="FootnoteReference"/>
         </w:rPr>
-        <w:footnoteReference w:id="47"/>
+        <w:footnoteReference w:id="59"/>
       </w:r>
       <w:r>
         <w:t xml:space="preserve"> </w:t>
@@ -1865,7 +2119,7 @@
       <w:pPr>
         <w:pStyle w:val="Compact"/>
         <w:numPr>
-          <w:numId w:val="1008"/>
+          <w:numId w:val="1009"/>
           <w:ilvl w:val="0"/>
         </w:numPr>
       </w:pPr>
@@ -1939,7 +2193,7 @@
         <w:rPr>
           <w:rStyle w:val="FootnoteReference"/>
         </w:rPr>
-        <w:footnoteReference w:id="48"/>
+        <w:footnoteReference w:id="60"/>
       </w:r>
       <w:r>
         <w:t xml:space="preserve"> </w:t>
@@ -1952,7 +2206,7 @@
       <w:pPr>
         <w:pStyle w:val="Compact"/>
         <w:numPr>
-          <w:numId w:val="1008"/>
+          <w:numId w:val="1009"/>
           <w:ilvl w:val="0"/>
         </w:numPr>
       </w:pPr>
@@ -1964,7 +2218,7 @@
       <w:pPr>
         <w:pStyle w:val="Compact"/>
         <w:numPr>
-          <w:numId w:val="1009"/>
+          <w:numId w:val="1010"/>
           <w:ilvl w:val="1"/>
         </w:numPr>
       </w:pPr>
@@ -1974,7 +2228,7 @@
       <w:r>
         <w:t xml:space="preserve"> </w:t>
       </w:r>
-      <w:hyperlink r:id="rId49">
+      <w:hyperlink r:id="rId61">
         <w:r>
           <w:rPr>
             <w:rStyle w:val="Hyperlink"/>
@@ -1990,7 +2244,7 @@
       <w:pPr>
         <w:pStyle w:val="Compact"/>
         <w:numPr>
-          <w:numId w:val="1009"/>
+          <w:numId w:val="1010"/>
           <w:ilvl w:val="1"/>
         </w:numPr>
       </w:pPr>
@@ -2002,7 +2256,7 @@
       <w:pPr>
         <w:pStyle w:val="Compact"/>
         <w:numPr>
-          <w:numId w:val="1009"/>
+          <w:numId w:val="1010"/>
           <w:ilvl w:val="1"/>
         </w:numPr>
       </w:pPr>
@@ -2054,11 +2308,40 @@
     </w:p>
     <w:p>
       <w:pPr>
+        <w:pStyle w:val="Heading2"/>
+      </w:pPr>
+      <w:bookmarkStart w:id="62" w:name="other-paper-ideas"/>
+      <w:r>
+        <w:t xml:space="preserve">Other Paper Ideas</w:t>
+      </w:r>
+      <w:bookmarkEnd w:id="62"/>
+    </w:p>
+    <w:p>
+      <w:pPr>
         <w:pStyle w:val="Heading3"/>
       </w:pPr>
-      <w:bookmarkStart w:id="50" w:name="X09c3a2a14d1c53e374c1c64b07dae7dfbad4424"/>
-      <w:r>
-        <w:t xml:space="preserve">Paper III: Extending</w:t>
+      <w:bookmarkStart w:id="63" w:name="paper-iv-deprecated"/>
+      <w:r>
+        <w:t xml:space="preserve">Paper IV (Deprecated)</w:t>
+      </w:r>
+      <w:bookmarkEnd w:id="63"/>
+    </w:p>
+    <w:p>
+      <w:pPr>
+        <w:pStyle w:val="Heading4"/>
+      </w:pPr>
+      <w:bookmarkStart w:id="64" w:name="title"/>
+      <w:r>
+        <w:t xml:space="preserve">Title</w:t>
+      </w:r>
+      <w:bookmarkEnd w:id="64"/>
+    </w:p>
+    <w:p>
+      <w:pPr>
+        <w:pStyle w:val="FirstParagraph"/>
+      </w:pPr>
+      <w:r>
+        <w:t xml:space="preserve">Extending</w:t>
       </w:r>
       <w:r>
         <w:t xml:space="preserve"> </w:t>
@@ -2075,7 +2358,16 @@
       <w:r>
         <w:t xml:space="preserve">for the use of multiple reference models for the assement of synergy in screening datasets</w:t>
       </w:r>
-      <w:bookmarkEnd w:id="50"/>
+    </w:p>
+    <w:p>
+      <w:pPr>
+        <w:pStyle w:val="Heading4"/>
+      </w:pPr>
+      <w:bookmarkStart w:id="65" w:name="idea-2"/>
+      <w:r>
+        <w:t xml:space="preserve">Idea</w:t>
+      </w:r>
+      <w:bookmarkEnd w:id="65"/>
     </w:p>
     <w:p>
       <w:pPr>
@@ -2088,19 +2380,7 @@
         <w:t xml:space="preserve"> </w:t>
       </w:r>
       <w:r>
-        <w:t xml:space="preserve">reference models in order to include Wim’s generalized Bliss method and the mean synergy score by Simone Laderer! Then I will test all the null reference models (Loewe, Bliss, ZIP, +2 new, others?) on dose-response matrix datasets (could be from Ladere’s paper, from Asmund’s paper,</w:t>
-      </w:r>
-      <w:r>
-        <w:t xml:space="preserve"> </w:t>
-      </w:r>
-      <w:r>
-        <w:t xml:space="preserve">our own - Barbara’s/Evelina’s dataset, etc.) and see which is best at finding the</w:t>
-      </w:r>
-      <w:r>
-        <w:t xml:space="preserve"> </w:t>
-      </w:r>
-      <w:r>
-        <w:t xml:space="preserve">synergies in each dataset.</w:t>
+        <w:t xml:space="preserve">reference models in order to include Wim’s generalized Bliss method and the mean synergy score by Simone Laderer! Then I will test all the null reference models (Loewe, Bliss, ZIP, +2 new, others?) on dose-response matrix datasets (could be from Ladere’s paper, from Asmund’s paper, our own - Barbara’s/Evelina’s dataset, etc.) and see which is best at finding the synergies in each dataset.</w:t>
       </w:r>
     </w:p>
     <w:p>
@@ -2115,7 +2395,7 @@
       <w:pPr>
         <w:pStyle w:val="Compact"/>
         <w:numPr>
-          <w:numId w:val="1010"/>
+          <w:numId w:val="1011"/>
           <w:ilvl w:val="0"/>
         </w:numPr>
       </w:pPr>
@@ -2125,7 +2405,7 @@
       <w:r>
         <w:t xml:space="preserve"> </w:t>
       </w:r>
-      <w:hyperlink r:id="rId51">
+      <w:hyperlink r:id="rId66">
         <w:r>
           <w:rPr>
             <w:rStyle w:val="Hyperlink"/>
@@ -2138,7 +2418,7 @@
       <w:pPr>
         <w:pStyle w:val="Compact"/>
         <w:numPr>
-          <w:numId w:val="1010"/>
+          <w:numId w:val="1011"/>
           <w:ilvl w:val="0"/>
         </w:numPr>
       </w:pPr>
@@ -2148,7 +2428,7 @@
       <w:r>
         <w:t xml:space="preserve"> </w:t>
       </w:r>
-      <w:hyperlink r:id="rId52">
+      <w:hyperlink r:id="rId67">
         <w:r>
           <w:rPr>
             <w:rStyle w:val="Hyperlink"/>
@@ -2160,13 +2440,7 @@
         <w:t xml:space="preserve"> </w:t>
       </w:r>
       <w:r>
-        <w:t xml:space="preserve">as well as others</w:t>
-      </w:r>
-      <w:r>
-        <w:t xml:space="preserve"> </w:t>
-      </w:r>
-      <w:r>
-        <w:t xml:space="preserve">at the time I will be tackling this</w:t>
+        <w:t xml:space="preserve">as well as others at the time I will be tackling this</w:t>
       </w:r>
     </w:p>
     <w:p>
@@ -2193,18 +2467,79 @@
       <w:pPr>
         <w:pStyle w:val="Heading3"/>
       </w:pPr>
-      <w:bookmarkStart w:id="53" w:name="paper-4"/>
-      <w:r>
-        <w:t xml:space="preserve">Paper 4?</w:t>
-      </w:r>
-      <w:bookmarkEnd w:id="53"/>
+      <w:bookmarkStart w:id="68" w:name="paper-v-why-not"/>
+      <w:r>
+        <w:t xml:space="preserve">Paper V (Why not?!)</w:t>
+      </w:r>
+      <w:bookmarkEnd w:id="68"/>
+    </w:p>
+    <w:p>
+      <w:pPr>
+        <w:pStyle w:val="Heading4"/>
+      </w:pPr>
+      <w:bookmarkStart w:id="69" w:name="authors-3"/>
+      <w:r>
+        <w:t xml:space="preserve">Authors</w:t>
+      </w:r>
+      <w:bookmarkEnd w:id="69"/>
     </w:p>
     <w:p>
       <w:pPr>
         <w:pStyle w:val="FirstParagraph"/>
       </w:pPr>
       <w:r>
-        <w:t xml:space="preserve">I had the idea of writing a small paper that describes the</w:t>
+        <w:t xml:space="preserve">John, others (to decide)</w:t>
+      </w:r>
+    </w:p>
+    <w:p>
+      <w:pPr>
+        <w:pStyle w:val="Heading4"/>
+      </w:pPr>
+      <w:bookmarkStart w:id="70" w:name="title-1"/>
+      <w:r>
+        <w:t xml:space="preserve">Title</w:t>
+      </w:r>
+      <w:bookmarkEnd w:id="70"/>
+    </w:p>
+    <w:p>
+      <w:pPr>
+        <w:pStyle w:val="FirstParagraph"/>
+      </w:pPr>
+      <w:r>
+        <w:t xml:space="preserve">On eye-balling synergy mechanisms: What is a</w:t>
+      </w:r>
+      <w:r>
+        <w:t xml:space="preserve"> </w:t>
+      </w:r>
+      <w:r>
+        <w:rPr>
+          <w:strike/>
+        </w:rPr>
+        <w:t xml:space="preserve">mountain</w:t>
+      </w:r>
+      <w:r>
+        <w:t xml:space="preserve"> </w:t>
+      </w:r>
+      <w:r>
+        <w:t xml:space="preserve">synergy?</w:t>
+      </w:r>
+    </w:p>
+    <w:p>
+      <w:pPr>
+        <w:pStyle w:val="Heading4"/>
+      </w:pPr>
+      <w:bookmarkStart w:id="71" w:name="idea-3"/>
+      <w:r>
+        <w:t xml:space="preserve">Idea</w:t>
+      </w:r>
+      <w:bookmarkEnd w:id="71"/>
+    </w:p>
+    <w:p>
+      <w:pPr>
+        <w:pStyle w:val="FirstParagraph"/>
+      </w:pPr>
+      <w:r>
+        <w:t xml:space="preserve">I had the idea of writing a small paper (send to Science Signaling) that describes the</w:t>
       </w:r>
       <w:r>
         <w:t xml:space="preserve"> </w:t>
@@ -2246,7 +2581,7 @@
         <w:t xml:space="preserve"> </w:t>
       </w:r>
       <w:r>
-        <w:t xml:space="preserve">defined or named it (as I am aware of - I could be wrong!).</w:t>
+        <w:t xml:space="preserve">defined or named it.</w:t>
       </w:r>
     </w:p>
     <w:p>
@@ -2317,18 +2652,24 @@
         <w:t xml:space="preserve"> </w:t>
       </w:r>
       <w:r>
-        <w:t xml:space="preserve">one way or another! Could have RRI extensions…</w:t>
+        <w:t xml:space="preserve">one way or another!</w:t>
+      </w:r>
+      <w:r>
+        <w:t xml:space="preserve"> </w:t>
+      </w:r>
+      <w:r>
+        <w:t xml:space="preserve">A very RRI-related paper…</w:t>
       </w:r>
     </w:p>
     <w:p>
       <w:pPr>
         <w:pStyle w:val="Heading1"/>
       </w:pPr>
-      <w:bookmarkStart w:id="54" w:name="ideas"/>
+      <w:bookmarkStart w:id="72" w:name="ideas"/>
       <w:r>
         <w:t xml:space="preserve">PhD ideas</w:t>
       </w:r>
-      <w:bookmarkEnd w:id="54"/>
+      <w:bookmarkEnd w:id="72"/>
     </w:p>
     <w:p>
       <w:pPr>
@@ -2348,11 +2689,11 @@
       <w:pPr>
         <w:pStyle w:val="Heading2"/>
       </w:pPr>
-      <w:bookmarkStart w:id="55" w:name="quantum"/>
+      <w:bookmarkStart w:id="73" w:name="quantum"/>
       <w:r>
         <w:t xml:space="preserve">Quantum logic formalism</w:t>
       </w:r>
-      <w:bookmarkEnd w:id="55"/>
+      <w:bookmarkEnd w:id="73"/>
     </w:p>
     <w:p>
       <w:pPr>
@@ -2411,7 +2752,7 @@
       <w:r>
         <w:t xml:space="preserve"> </w:t>
       </w:r>
-      <w:hyperlink r:id="rId56">
+      <w:hyperlink r:id="rId74">
         <w:r>
           <w:rPr>
             <w:rStyle w:val="Hyperlink"/>
@@ -2430,11 +2771,11 @@
       <w:pPr>
         <w:pStyle w:val="Heading2"/>
       </w:pPr>
-      <w:bookmarkStart w:id="57" w:name="comp"/>
+      <w:bookmarkStart w:id="75" w:name="comp"/>
       <w:r>
         <w:t xml:space="preserve">Compare fixpoint tools</w:t>
       </w:r>
-      <w:bookmarkEnd w:id="57"/>
+      <w:bookmarkEnd w:id="75"/>
     </w:p>
     <w:p>
       <w:pPr>
@@ -2456,98 +2797,6 @@
       </w:pPr>
       <w:r>
         <w:t xml:space="preserve">Models used for testing could be of different types:</w:t>
-      </w:r>
-    </w:p>
-    <w:p>
-      <w:pPr>
-        <w:pStyle w:val="Compact"/>
-        <w:numPr>
-          <w:numId w:val="1011"/>
-          <w:ilvl w:val="0"/>
-        </w:numPr>
-      </w:pPr>
-      <w:r>
-        <w:t xml:space="preserve">self-contained</w:t>
-      </w:r>
-    </w:p>
-    <w:p>
-      <w:pPr>
-        <w:pStyle w:val="Compact"/>
-        <w:numPr>
-          <w:numId w:val="1011"/>
-          <w:ilvl w:val="0"/>
-        </w:numPr>
-      </w:pPr>
-      <w:r>
-        <w:t xml:space="preserve">varying the number of input nodes (1-n)</w:t>
-      </w:r>
-    </w:p>
-    <w:p>
-      <w:pPr>
-        <w:pStyle w:val="Compact"/>
-        <w:numPr>
-          <w:numId w:val="1011"/>
-          <w:ilvl w:val="0"/>
-        </w:numPr>
-      </w:pPr>
-      <w:r>
-        <w:t xml:space="preserve">small to large number of nodes</w:t>
-      </w:r>
-    </w:p>
-    <w:p>
-      <w:pPr>
-        <w:pStyle w:val="Compact"/>
-        <w:numPr>
-          <w:numId w:val="1011"/>
-          <w:ilvl w:val="0"/>
-        </w:numPr>
-      </w:pPr>
-      <w:r>
-        <w:t xml:space="preserve">small to large number of edges</w:t>
-      </w:r>
-    </w:p>
-    <w:p>
-      <w:pPr>
-        <w:pStyle w:val="Compact"/>
-        <w:numPr>
-          <w:numId w:val="1011"/>
-          <w:ilvl w:val="0"/>
-        </w:numPr>
-      </w:pPr>
-      <w:r>
-        <w:t xml:space="preserve">scale-free (boolnet generated) vs random (varying K connectivity)</w:t>
-      </w:r>
-    </w:p>
-    <w:p>
-      <w:pPr>
-        <w:pStyle w:val="Compact"/>
-        <w:numPr>
-          <w:numId w:val="1011"/>
-          <w:ilvl w:val="0"/>
-        </w:numPr>
-      </w:pPr>
-      <w:r>
-        <w:t xml:space="preserve">play with form of the boolean equations</w:t>
-      </w:r>
-    </w:p>
-    <w:p>
-      <w:pPr>
-        <w:pStyle w:val="Compact"/>
-        <w:numPr>
-          <w:numId w:val="1011"/>
-          <w:ilvl w:val="0"/>
-        </w:numPr>
-      </w:pPr>
-      <w:r>
-        <w:t xml:space="preserve">others ???</w:t>
-      </w:r>
-    </w:p>
-    <w:p>
-      <w:pPr>
-        <w:pStyle w:val="FirstParagraph"/>
-      </w:pPr>
-      <w:r>
-        <w:t xml:space="preserve">Workflow for this includes:</w:t>
       </w:r>
     </w:p>
     <w:p>
@@ -2559,12 +2808,104 @@
         </w:numPr>
       </w:pPr>
       <w:r>
+        <w:t xml:space="preserve">self-contained</w:t>
+      </w:r>
+    </w:p>
+    <w:p>
+      <w:pPr>
+        <w:pStyle w:val="Compact"/>
+        <w:numPr>
+          <w:numId w:val="1012"/>
+          <w:ilvl w:val="0"/>
+        </w:numPr>
+      </w:pPr>
+      <w:r>
+        <w:t xml:space="preserve">varying the number of input nodes (1-n)</w:t>
+      </w:r>
+    </w:p>
+    <w:p>
+      <w:pPr>
+        <w:pStyle w:val="Compact"/>
+        <w:numPr>
+          <w:numId w:val="1012"/>
+          <w:ilvl w:val="0"/>
+        </w:numPr>
+      </w:pPr>
+      <w:r>
+        <w:t xml:space="preserve">small to large number of nodes</w:t>
+      </w:r>
+    </w:p>
+    <w:p>
+      <w:pPr>
+        <w:pStyle w:val="Compact"/>
+        <w:numPr>
+          <w:numId w:val="1012"/>
+          <w:ilvl w:val="0"/>
+        </w:numPr>
+      </w:pPr>
+      <w:r>
+        <w:t xml:space="preserve">small to large number of edges</w:t>
+      </w:r>
+    </w:p>
+    <w:p>
+      <w:pPr>
+        <w:pStyle w:val="Compact"/>
+        <w:numPr>
+          <w:numId w:val="1012"/>
+          <w:ilvl w:val="0"/>
+        </w:numPr>
+      </w:pPr>
+      <w:r>
+        <w:t xml:space="preserve">scale-free (boolnet generated) vs random (varying K connectivity)</w:t>
+      </w:r>
+    </w:p>
+    <w:p>
+      <w:pPr>
+        <w:pStyle w:val="Compact"/>
+        <w:numPr>
+          <w:numId w:val="1012"/>
+          <w:ilvl w:val="0"/>
+        </w:numPr>
+      </w:pPr>
+      <w:r>
+        <w:t xml:space="preserve">play with form of the boolean equations</w:t>
+      </w:r>
+    </w:p>
+    <w:p>
+      <w:pPr>
+        <w:pStyle w:val="Compact"/>
+        <w:numPr>
+          <w:numId w:val="1012"/>
+          <w:ilvl w:val="0"/>
+        </w:numPr>
+      </w:pPr>
+      <w:r>
+        <w:t xml:space="preserve">others ???</w:t>
+      </w:r>
+    </w:p>
+    <w:p>
+      <w:pPr>
+        <w:pStyle w:val="FirstParagraph"/>
+      </w:pPr>
+      <w:r>
+        <w:t xml:space="preserve">Workflow for this includes:</w:t>
+      </w:r>
+    </w:p>
+    <w:p>
+      <w:pPr>
+        <w:pStyle w:val="Compact"/>
+        <w:numPr>
+          <w:numId w:val="1013"/>
+          <w:ilvl w:val="0"/>
+        </w:numPr>
+      </w:pPr>
+      <w:r>
         <w:t xml:space="preserve">support BNReduction data format by</w:t>
       </w:r>
       <w:r>
         <w:t xml:space="preserve"> </w:t>
       </w:r>
-      <w:hyperlink r:id="rId58">
+      <w:hyperlink r:id="rId76">
         <w:r>
           <w:rPr>
             <w:rStyle w:val="Hyperlink"/>
@@ -2583,7 +2924,7 @@
       <w:pPr>
         <w:pStyle w:val="Compact"/>
         <w:numPr>
-          <w:numId w:val="1012"/>
+          <w:numId w:val="1013"/>
           <w:ilvl w:val="0"/>
         </w:numPr>
       </w:pPr>
@@ -2601,7 +2942,7 @@
       <w:pPr>
         <w:pStyle w:val="Compact"/>
         <w:numPr>
-          <w:numId w:val="1012"/>
+          <w:numId w:val="1013"/>
           <w:ilvl w:val="0"/>
         </w:numPr>
       </w:pPr>
@@ -2642,7 +2983,7 @@
       <w:pPr>
         <w:pStyle w:val="Compact"/>
         <w:numPr>
-          <w:numId w:val="1013"/>
+          <w:numId w:val="1014"/>
           <w:ilvl w:val="0"/>
         </w:numPr>
       </w:pPr>
@@ -2674,7 +3015,7 @@
       <w:pPr>
         <w:pStyle w:val="Compact"/>
         <w:numPr>
-          <w:numId w:val="1013"/>
+          <w:numId w:val="1014"/>
           <w:ilvl w:val="0"/>
         </w:numPr>
       </w:pPr>
@@ -2706,11 +3047,11 @@
       <w:pPr>
         <w:pStyle w:val="Heading2"/>
       </w:pPr>
-      <w:bookmarkStart w:id="59" w:name="reasoning-with-vsm"/>
+      <w:bookmarkStart w:id="77" w:name="reasoning-with-vsm"/>
       <w:r>
         <w:t xml:space="preserve">Reasoning with VSM</w:t>
       </w:r>
-      <w:bookmarkEnd w:id="59"/>
+      <w:bookmarkEnd w:id="77"/>
     </w:p>
     <w:p>
       <w:pPr>
@@ -2831,13 +3172,47 @@
     </w:p>
     <w:p>
       <w:pPr>
+        <w:pStyle w:val="BodyText"/>
+      </w:pPr>
+      <w:r>
+        <w:t xml:space="preserve">An idea by Steven:</w:t>
+      </w:r>
+    </w:p>
+    <w:p>
+      <w:pPr>
+        <w:pStyle w:val="BodyText"/>
+      </w:pPr>
+      <w:r>
+        <w:t xml:space="preserve">Mapping / inferring different forms of representing interactions (molecular</w:t>
+      </w:r>
+      <w:r>
+        <w:t xml:space="preserve"> </w:t>
+      </w:r>
+      <w:r>
+        <w:t xml:space="preserve">and/vs. causal) using a VSM sentence presentation as a graph diagram. A first</w:t>
+      </w:r>
+      <w:r>
+        <w:t xml:space="preserve"> </w:t>
+      </w:r>
+      <w:r>
+        <w:t xml:space="preserve">step to reasoning would be to make some rules like, if you have VSM-sentences</w:t>
+      </w:r>
+      <w:r>
+        <w:t xml:space="preserve"> </w:t>
+      </w:r>
+      <w:r>
+        <w:t xml:space="preserve">A and B, then you can infer C from that.</w:t>
+      </w:r>
+    </w:p>
+    <w:p>
+      <w:pPr>
         <w:pStyle w:val="Heading2"/>
       </w:pPr>
-      <w:bookmarkStart w:id="60" w:name="Xb6087db8fead1fcc31670efdb367cc707aaf05f"/>
+      <w:bookmarkStart w:id="78" w:name="Xb6087db8fead1fcc31670efdb367cc707aaf05f"/>
       <w:r>
         <w:t xml:space="preserve">Use Logical modeling to predict single-drug data</w:t>
       </w:r>
-      <w:bookmarkEnd w:id="60"/>
+      <w:bookmarkEnd w:id="78"/>
     </w:p>
     <w:p>
       <w:pPr>
@@ -2863,7 +3238,7 @@
       <w:pPr>
         <w:pStyle w:val="Compact"/>
         <w:numPr>
-          <w:numId w:val="1014"/>
+          <w:numId w:val="1015"/>
           <w:ilvl w:val="0"/>
         </w:numPr>
       </w:pPr>
@@ -2875,7 +3250,7 @@
       <w:pPr>
         <w:pStyle w:val="Compact"/>
         <w:numPr>
-          <w:numId w:val="1015"/>
+          <w:numId w:val="1016"/>
           <w:ilvl w:val="1"/>
         </w:numPr>
       </w:pPr>
@@ -2901,11 +3276,11 @@
       <w:pPr>
         <w:pStyle w:val="Compact"/>
         <w:numPr>
-          <w:numId w:val="1015"/>
+          <w:numId w:val="1016"/>
           <w:ilvl w:val="1"/>
         </w:numPr>
       </w:pPr>
-      <w:hyperlink r:id="rId61">
+      <w:hyperlink r:id="rId79">
         <w:r>
           <w:rPr>
             <w:rStyle w:val="Hyperlink"/>
@@ -2918,7 +3293,7 @@
       <w:pPr>
         <w:pStyle w:val="Compact"/>
         <w:numPr>
-          <w:numId w:val="1015"/>
+          <w:numId w:val="1016"/>
           <w:ilvl w:val="1"/>
         </w:numPr>
       </w:pPr>
@@ -2944,48 +3319,12 @@
       <w:pPr>
         <w:pStyle w:val="Compact"/>
         <w:numPr>
-          <w:numId w:val="1014"/>
+          <w:numId w:val="1015"/>
           <w:ilvl w:val="0"/>
         </w:numPr>
       </w:pPr>
       <w:r>
         <w:t xml:space="preserve">Omics data (rna, cnv etc)</w:t>
-      </w:r>
-    </w:p>
-    <w:p>
-      <w:pPr>
-        <w:pStyle w:val="Compact"/>
-        <w:numPr>
-          <w:numId w:val="1016"/>
-          <w:ilvl w:val="1"/>
-        </w:numPr>
-      </w:pPr>
-      <w:r>
-        <w:t xml:space="preserve">COSMIC</w:t>
-      </w:r>
-    </w:p>
-    <w:p>
-      <w:pPr>
-        <w:pStyle w:val="Compact"/>
-        <w:numPr>
-          <w:numId w:val="1016"/>
-          <w:ilvl w:val="1"/>
-        </w:numPr>
-      </w:pPr>
-      <w:r>
-        <w:t xml:space="preserve">CCLE</w:t>
-      </w:r>
-    </w:p>
-    <w:p>
-      <w:pPr>
-        <w:pStyle w:val="Compact"/>
-        <w:numPr>
-          <w:numId w:val="1014"/>
-          <w:ilvl w:val="0"/>
-        </w:numPr>
-      </w:pPr>
-      <w:r>
-        <w:t xml:space="preserve">Drug screen data</w:t>
       </w:r>
     </w:p>
     <w:p>
@@ -2997,31 +3336,7 @@
         </w:numPr>
       </w:pPr>
       <w:r>
-        <w:t xml:space="preserve">Single drug</w:t>
-      </w:r>
-    </w:p>
-    <w:p>
-      <w:pPr>
-        <w:pStyle w:val="Compact"/>
-        <w:numPr>
-          <w:numId w:val="1018"/>
-          <w:ilvl w:val="2"/>
-        </w:numPr>
-      </w:pPr>
-      <w:r>
-        <w:t xml:space="preserve">COSMIC/GDSC</w:t>
-      </w:r>
-    </w:p>
-    <w:p>
-      <w:pPr>
-        <w:pStyle w:val="Compact"/>
-        <w:numPr>
-          <w:numId w:val="1018"/>
-          <w:ilvl w:val="2"/>
-        </w:numPr>
-      </w:pPr>
-      <w:r>
-        <w:t xml:space="preserve">CCLE</w:t>
+        <w:t xml:space="preserve">COSMIC</w:t>
       </w:r>
     </w:p>
     <w:p>
@@ -3033,6 +3348,66 @@
         </w:numPr>
       </w:pPr>
       <w:r>
+        <w:t xml:space="preserve">CCLE</w:t>
+      </w:r>
+    </w:p>
+    <w:p>
+      <w:pPr>
+        <w:pStyle w:val="Compact"/>
+        <w:numPr>
+          <w:numId w:val="1015"/>
+          <w:ilvl w:val="0"/>
+        </w:numPr>
+      </w:pPr>
+      <w:r>
+        <w:t xml:space="preserve">Drug screen data</w:t>
+      </w:r>
+    </w:p>
+    <w:p>
+      <w:pPr>
+        <w:pStyle w:val="Compact"/>
+        <w:numPr>
+          <w:numId w:val="1018"/>
+          <w:ilvl w:val="1"/>
+        </w:numPr>
+      </w:pPr>
+      <w:r>
+        <w:t xml:space="preserve">Single drug</w:t>
+      </w:r>
+    </w:p>
+    <w:p>
+      <w:pPr>
+        <w:pStyle w:val="Compact"/>
+        <w:numPr>
+          <w:numId w:val="1019"/>
+          <w:ilvl w:val="2"/>
+        </w:numPr>
+      </w:pPr>
+      <w:r>
+        <w:t xml:space="preserve">COSMIC/GDSC</w:t>
+      </w:r>
+    </w:p>
+    <w:p>
+      <w:pPr>
+        <w:pStyle w:val="Compact"/>
+        <w:numPr>
+          <w:numId w:val="1019"/>
+          <w:ilvl w:val="2"/>
+        </w:numPr>
+      </w:pPr>
+      <w:r>
+        <w:t xml:space="preserve">CCLE</w:t>
+      </w:r>
+    </w:p>
+    <w:p>
+      <w:pPr>
+        <w:pStyle w:val="Compact"/>
+        <w:numPr>
+          <w:numId w:val="1018"/>
+          <w:ilvl w:val="1"/>
+        </w:numPr>
+      </w:pPr>
+      <w:r>
         <w:t xml:space="preserve">Combo</w:t>
       </w:r>
     </w:p>
@@ -3040,7 +3415,7 @@
       <w:pPr>
         <w:pStyle w:val="Compact"/>
         <w:numPr>
-          <w:numId w:val="1019"/>
+          <w:numId w:val="1020"/>
           <w:ilvl w:val="2"/>
         </w:numPr>
       </w:pPr>
@@ -3066,7 +3441,7 @@
       <w:pPr>
         <w:pStyle w:val="Compact"/>
         <w:numPr>
-          <w:numId w:val="1019"/>
+          <w:numId w:val="1020"/>
           <w:ilvl w:val="2"/>
         </w:numPr>
       </w:pPr>
@@ -3185,21 +3560,21 @@
       <w:pPr>
         <w:pStyle w:val="Heading2"/>
       </w:pPr>
-      <w:bookmarkStart w:id="62" w:name="druglogics-pipeline-related"/>
+      <w:bookmarkStart w:id="80" w:name="druglogics-pipeline-related"/>
       <w:r>
         <w:t xml:space="preserve">Druglogics-Pipeline related</w:t>
       </w:r>
-      <w:bookmarkEnd w:id="62"/>
+      <w:bookmarkEnd w:id="80"/>
     </w:p>
     <w:p>
       <w:pPr>
         <w:pStyle w:val="Heading3"/>
       </w:pPr>
-      <w:bookmarkStart w:id="63" w:name="harmony-search"/>
+      <w:bookmarkStart w:id="81" w:name="harmony-search"/>
       <w:r>
         <w:t xml:space="preserve">Harmony Search</w:t>
       </w:r>
-      <w:bookmarkEnd w:id="63"/>
+      <w:bookmarkEnd w:id="81"/>
     </w:p>
     <w:p>
       <w:pPr>
@@ -3217,7 +3592,7 @@
       <w:r>
         <w:t xml:space="preserve"> </w:t>
       </w:r>
-      <w:hyperlink r:id="rId64">
+      <w:hyperlink r:id="rId82">
         <w:r>
           <w:rPr>
             <w:rStyle w:val="Hyperlink"/>
@@ -3269,11 +3644,11 @@
       <w:pPr>
         <w:pStyle w:val="Heading3"/>
       </w:pPr>
-      <w:bookmarkStart w:id="65" w:name="X080e4fc4476f7cb41cb29505059fd4ad7a56e44"/>
+      <w:bookmarkStart w:id="83" w:name="X080e4fc4476f7cb41cb29505059fd4ad7a56e44"/>
       <w:r>
         <w:t xml:space="preserve">Train models to cell-specific proliferation</w:t>
       </w:r>
-      <w:bookmarkEnd w:id="65"/>
+      <w:bookmarkEnd w:id="83"/>
     </w:p>
     <w:p>
       <w:pPr>
@@ -3329,11 +3704,11 @@
       <w:pPr>
         <w:pStyle w:val="Heading3"/>
       </w:pPr>
-      <w:bookmarkStart w:id="66" w:name="Xeb3f7dbfe5593d8e82673b48acc84f523db5e00"/>
+      <w:bookmarkStart w:id="84" w:name="Xeb3f7dbfe5593d8e82673b48acc84f523db5e00"/>
       <w:r>
         <w:t xml:space="preserve">A bottom-up model building for drug prediction</w:t>
       </w:r>
-      <w:bookmarkEnd w:id="66"/>
+      <w:bookmarkEnd w:id="84"/>
     </w:p>
     <w:p>
       <w:pPr>
@@ -3377,11 +3752,11 @@
       <w:pPr>
         <w:pStyle w:val="Heading3"/>
       </w:pPr>
-      <w:bookmarkStart w:id="67" w:name="simulate-cancer-resistance"/>
+      <w:bookmarkStart w:id="85" w:name="simulate-cancer-resistance"/>
       <w:r>
         <w:t xml:space="preserve">Simulate cancer resistance</w:t>
       </w:r>
-      <w:bookmarkEnd w:id="67"/>
+      <w:bookmarkEnd w:id="85"/>
     </w:p>
     <w:p>
       <w:pPr>
@@ -3455,21 +3830,21 @@
       <w:pPr>
         <w:pStyle w:val="Heading1"/>
       </w:pPr>
-      <w:bookmarkStart w:id="68" w:name="appendix"/>
+      <w:bookmarkStart w:id="86" w:name="appendix"/>
       <w:r>
         <w:t xml:space="preserve">Appendix</w:t>
       </w:r>
-      <w:bookmarkEnd w:id="68"/>
+      <w:bookmarkEnd w:id="86"/>
     </w:p>
     <w:p>
       <w:pPr>
         <w:pStyle w:val="Heading1"/>
       </w:pPr>
-      <w:bookmarkStart w:id="69" w:name="papers-1"/>
+      <w:bookmarkStart w:id="87" w:name="papers-1"/>
       <w:r>
         <w:t xml:space="preserve">Papers</w:t>
       </w:r>
-      <w:bookmarkEnd w:id="69"/>
+      <w:bookmarkEnd w:id="87"/>
     </w:p>
     <w:p>
       <w:pPr>
@@ -3483,7 +3858,7 @@
       <w:pPr>
         <w:pStyle w:val="Compact"/>
         <w:numPr>
-          <w:numId w:val="1020"/>
+          <w:numId w:val="1021"/>
           <w:ilvl w:val="0"/>
         </w:numPr>
       </w:pPr>
@@ -3517,11 +3892,11 @@
       <w:pPr>
         <w:pStyle w:val="Compact"/>
         <w:numPr>
-          <w:numId w:val="1021"/>
+          <w:numId w:val="1022"/>
           <w:ilvl w:val="0"/>
         </w:numPr>
       </w:pPr>
-      <w:hyperlink r:id="rId70">
+      <w:hyperlink r:id="rId88">
         <w:r>
           <w:rPr>
             <w:rStyle w:val="Hyperlink"/>
@@ -3534,54 +3909,54 @@
       <w:pPr>
         <w:pStyle w:val="Compact"/>
         <w:numPr>
-          <w:numId w:val="1021"/>
-          <w:ilvl w:val="0"/>
-        </w:numPr>
-      </w:pPr>
-      <w:r>
-        <w:t xml:space="preserve">Asmund’s automated pipeline paper:</w:t>
-      </w:r>
-      <w:r>
-        <w:t xml:space="preserve"> </w:t>
-      </w:r>
-      <w:r>
-        <w:rPr>
-          <w:i/>
-        </w:rPr>
-        <w:t xml:space="preserve">A novel and versatile drug synergy prediction pipeline with single sample resolution for discovery of potent drug combinations in pre-clinical and clinical datasets</w:t>
-      </w:r>
-    </w:p>
-    <w:p>
-      <w:pPr>
-        <w:pStyle w:val="Compact"/>
-        <w:numPr>
-          <w:numId w:val="1021"/>
-          <w:ilvl w:val="0"/>
-        </w:numPr>
-      </w:pPr>
-      <w:r>
-        <w:t xml:space="preserve">Vasundra’s causalBuilder tool paper</w:t>
-      </w:r>
-    </w:p>
-    <w:p>
-      <w:pPr>
-        <w:pStyle w:val="Heading1"/>
-      </w:pPr>
-      <w:bookmarkStart w:id="71" w:name="bookdown-useful-links"/>
-      <w:r>
-        <w:t xml:space="preserve">Bookdown useful links</w:t>
-      </w:r>
-      <w:bookmarkEnd w:id="71"/>
-    </w:p>
-    <w:p>
-      <w:pPr>
-        <w:pStyle w:val="Compact"/>
-        <w:numPr>
           <w:numId w:val="1022"/>
           <w:ilvl w:val="0"/>
         </w:numPr>
       </w:pPr>
-      <w:hyperlink r:id="rId72">
+      <w:r>
+        <w:t xml:space="preserve">Asmund’s automated pipeline paper:</w:t>
+      </w:r>
+      <w:r>
+        <w:t xml:space="preserve"> </w:t>
+      </w:r>
+      <w:r>
+        <w:rPr>
+          <w:i/>
+        </w:rPr>
+        <w:t xml:space="preserve">A novel and versatile drug synergy prediction pipeline with single sample resolution for discovery of potent drug combinations in pre-clinical and clinical datasets</w:t>
+      </w:r>
+    </w:p>
+    <w:p>
+      <w:pPr>
+        <w:pStyle w:val="Compact"/>
+        <w:numPr>
+          <w:numId w:val="1022"/>
+          <w:ilvl w:val="0"/>
+        </w:numPr>
+      </w:pPr>
+      <w:r>
+        <w:t xml:space="preserve">Vasundra’s causalBuilder tool paper</w:t>
+      </w:r>
+    </w:p>
+    <w:p>
+      <w:pPr>
+        <w:pStyle w:val="Heading1"/>
+      </w:pPr>
+      <w:bookmarkStart w:id="89" w:name="bookdown-useful-links"/>
+      <w:r>
+        <w:t xml:space="preserve">Bookdown useful links</w:t>
+      </w:r>
+      <w:bookmarkEnd w:id="89"/>
+    </w:p>
+    <w:p>
+      <w:pPr>
+        <w:pStyle w:val="Compact"/>
+        <w:numPr>
+          <w:numId w:val="1023"/>
+          <w:ilvl w:val="0"/>
+        </w:numPr>
+      </w:pPr>
+      <w:hyperlink r:id="rId90">
         <w:r>
           <w:rPr>
             <w:rStyle w:val="Hyperlink"/>
@@ -3594,11 +3969,11 @@
       <w:pPr>
         <w:pStyle w:val="Compact"/>
         <w:numPr>
-          <w:numId w:val="1022"/>
+          <w:numId w:val="1023"/>
           <w:ilvl w:val="0"/>
         </w:numPr>
       </w:pPr>
-      <w:hyperlink r:id="rId73">
+      <w:hyperlink r:id="rId91">
         <w:r>
           <w:rPr>
             <w:rStyle w:val="Hyperlink"/>
@@ -3611,11 +3986,11 @@
       <w:pPr>
         <w:pStyle w:val="Compact"/>
         <w:numPr>
-          <w:numId w:val="1022"/>
+          <w:numId w:val="1023"/>
           <w:ilvl w:val="0"/>
         </w:numPr>
       </w:pPr>
-      <w:hyperlink r:id="rId74">
+      <w:hyperlink r:id="rId92">
         <w:r>
           <w:rPr>
             <w:rStyle w:val="Hyperlink"/>
@@ -3628,11 +4003,11 @@
       <w:pPr>
         <w:pStyle w:val="Compact"/>
         <w:numPr>
-          <w:numId w:val="1022"/>
+          <w:numId w:val="1023"/>
           <w:ilvl w:val="0"/>
         </w:numPr>
       </w:pPr>
-      <w:hyperlink r:id="rId75">
+      <w:hyperlink r:id="rId93">
         <w:r>
           <w:rPr>
             <w:rStyle w:val="Hyperlink"/>
@@ -3645,14 +4020,14 @@
       <w:pPr>
         <w:pStyle w:val="Heading1"/>
       </w:pPr>
-      <w:bookmarkStart w:id="76" w:name="references"/>
+      <w:bookmarkStart w:id="94" w:name="references"/>
       <w:r>
         <w:t xml:space="preserve">References</w:t>
       </w:r>
-      <w:bookmarkEnd w:id="76"/>
-    </w:p>
-    <w:bookmarkStart w:id="97" w:name="refs"/>
-    <w:bookmarkStart w:id="78" w:name="ref-Akutsu2009"/>
+      <w:bookmarkEnd w:id="94"/>
+    </w:p>
+    <w:bookmarkStart w:id="115" w:name="refs"/>
+    <w:bookmarkStart w:id="96" w:name="ref-Akutsu2009"/>
     <w:p>
       <w:pPr>
         <w:pStyle w:val="Bibliography"/>
@@ -3675,7 +4050,7 @@
       <w:r>
         <w:t xml:space="preserve"> </w:t>
       </w:r>
-      <w:hyperlink r:id="rId77">
+      <w:hyperlink r:id="rId95">
         <w:r>
           <w:rPr>
             <w:rStyle w:val="Hyperlink"/>
@@ -3687,8 +4062,8 @@
         <w:t xml:space="preserve">.</w:t>
       </w:r>
     </w:p>
-    <w:bookmarkEnd w:id="78"/>
-    <w:bookmarkStart w:id="80" w:name="ref-Davis2011"/>
+    <w:bookmarkEnd w:id="96"/>
+    <w:bookmarkStart w:id="98" w:name="ref-Davis2011"/>
     <w:p>
       <w:pPr>
         <w:pStyle w:val="Bibliography"/>
@@ -3714,7 +4089,7 @@
       <w:r>
         <w:t xml:space="preserve"> </w:t>
       </w:r>
-      <w:hyperlink r:id="rId79">
+      <w:hyperlink r:id="rId97">
         <w:r>
           <w:rPr>
             <w:rStyle w:val="Hyperlink"/>
@@ -3726,8 +4101,8 @@
         <w:t xml:space="preserve">.</w:t>
       </w:r>
     </w:p>
-    <w:bookmarkEnd w:id="80"/>
-    <w:bookmarkStart w:id="82" w:name="ref-Dubrova2009"/>
+    <w:bookmarkEnd w:id="98"/>
+    <w:bookmarkStart w:id="100" w:name="ref-Dubrova2009"/>
     <w:p>
       <w:pPr>
         <w:pStyle w:val="Bibliography"/>
@@ -3738,7 +4113,7 @@
       <w:r>
         <w:t xml:space="preserve"> </w:t>
       </w:r>
-      <w:hyperlink r:id="rId81">
+      <w:hyperlink r:id="rId99">
         <w:r>
           <w:rPr>
             <w:rStyle w:val="Hyperlink"/>
@@ -3750,8 +4125,8 @@
         <w:t xml:space="preserve">.</w:t>
       </w:r>
     </w:p>
-    <w:bookmarkEnd w:id="82"/>
-    <w:bookmarkStart w:id="84" w:name="ref-Flobak2015"/>
+    <w:bookmarkEnd w:id="100"/>
+    <w:bookmarkStart w:id="102" w:name="ref-Flobak2015"/>
     <w:p>
       <w:pPr>
         <w:pStyle w:val="Bibliography"/>
@@ -3777,7 +4152,7 @@
       <w:r>
         <w:t xml:space="preserve"> </w:t>
       </w:r>
-      <w:hyperlink r:id="rId83">
+      <w:hyperlink r:id="rId101">
         <w:r>
           <w:rPr>
             <w:rStyle w:val="Hyperlink"/>
@@ -3789,8 +4164,8 @@
         <w:t xml:space="preserve">.</w:t>
       </w:r>
     </w:p>
-    <w:bookmarkEnd w:id="84"/>
-    <w:bookmarkStart w:id="86" w:name="ref-Frohlich2018"/>
+    <w:bookmarkEnd w:id="102"/>
+    <w:bookmarkStart w:id="104" w:name="ref-Frohlich2018"/>
     <w:p>
       <w:pPr>
         <w:pStyle w:val="Bibliography"/>
@@ -3816,7 +4191,7 @@
       <w:r>
         <w:t xml:space="preserve"> </w:t>
       </w:r>
-      <w:hyperlink r:id="rId85">
+      <w:hyperlink r:id="rId103">
         <w:r>
           <w:rPr>
             <w:rStyle w:val="Hyperlink"/>
@@ -3828,8 +4203,8 @@
         <w:t xml:space="preserve">.</w:t>
       </w:r>
     </w:p>
-    <w:bookmarkEnd w:id="86"/>
-    <w:bookmarkStart w:id="88" w:name="ref-Holbeck2017"/>
+    <w:bookmarkEnd w:id="104"/>
+    <w:bookmarkStart w:id="106" w:name="ref-Holbeck2017"/>
     <w:p>
       <w:pPr>
         <w:pStyle w:val="Bibliography"/>
@@ -3852,7 +4227,7 @@
       <w:r>
         <w:t xml:space="preserve"> </w:t>
       </w:r>
-      <w:hyperlink r:id="rId87">
+      <w:hyperlink r:id="rId105">
         <w:r>
           <w:rPr>
             <w:rStyle w:val="Hyperlink"/>
@@ -3864,8 +4239,8 @@
         <w:t xml:space="preserve">.</w:t>
       </w:r>
     </w:p>
-    <w:bookmarkEnd w:id="88"/>
-    <w:bookmarkStart w:id="90" w:name="ref-Klaeger2017"/>
+    <w:bookmarkEnd w:id="106"/>
+    <w:bookmarkStart w:id="108" w:name="ref-Klaeger2017"/>
     <w:p>
       <w:pPr>
         <w:pStyle w:val="Bibliography"/>
@@ -3891,7 +4266,7 @@
       <w:r>
         <w:t xml:space="preserve"> </w:t>
       </w:r>
-      <w:hyperlink r:id="rId89">
+      <w:hyperlink r:id="rId107">
         <w:r>
           <w:rPr>
             <w:rStyle w:val="Hyperlink"/>
@@ -3903,8 +4278,8 @@
         <w:t xml:space="preserve">.</w:t>
       </w:r>
     </w:p>
-    <w:bookmarkEnd w:id="90"/>
-    <w:bookmarkStart w:id="92" w:name="ref-ONeil2016"/>
+    <w:bookmarkEnd w:id="108"/>
+    <w:bookmarkStart w:id="110" w:name="ref-ONeil2016"/>
     <w:p>
       <w:pPr>
         <w:pStyle w:val="Bibliography"/>
@@ -3930,7 +4305,7 @@
       <w:r>
         <w:t xml:space="preserve"> </w:t>
       </w:r>
-      <w:hyperlink r:id="rId91">
+      <w:hyperlink r:id="rId109">
         <w:r>
           <w:rPr>
             <w:rStyle w:val="Hyperlink"/>
@@ -3942,8 +4317,8 @@
         <w:t xml:space="preserve">.</w:t>
       </w:r>
     </w:p>
-    <w:bookmarkEnd w:id="92"/>
-    <w:bookmarkStart w:id="94" w:name="ref-Perfetto2019"/>
+    <w:bookmarkEnd w:id="110"/>
+    <w:bookmarkStart w:id="112" w:name="ref-Perfetto2019"/>
     <w:p>
       <w:pPr>
         <w:pStyle w:val="Bibliography"/>
@@ -3966,7 +4341,7 @@
       <w:r>
         <w:t xml:space="preserve"> </w:t>
       </w:r>
-      <w:hyperlink r:id="rId93">
+      <w:hyperlink r:id="rId111">
         <w:r>
           <w:rPr>
             <w:rStyle w:val="Hyperlink"/>
@@ -3978,8 +4353,8 @@
         <w:t xml:space="preserve">.</w:t>
       </w:r>
     </w:p>
-    <w:bookmarkEnd w:id="94"/>
-    <w:bookmarkStart w:id="96" w:name="ref-Wittmann2009"/>
+    <w:bookmarkEnd w:id="112"/>
+    <w:bookmarkStart w:id="114" w:name="ref-Wittmann2009"/>
     <w:p>
       <w:pPr>
         <w:pStyle w:val="Bibliography"/>
@@ -4005,7 +4380,7 @@
       <w:r>
         <w:t xml:space="preserve"> </w:t>
       </w:r>
-      <w:hyperlink r:id="rId95">
+      <w:hyperlink r:id="rId113">
         <w:r>
           <w:rPr>
             <w:rStyle w:val="Hyperlink"/>
@@ -4017,8 +4392,8 @@
         <w:t xml:space="preserve">.</w:t>
       </w:r>
     </w:p>
-    <w:bookmarkEnd w:id="96"/>
-    <w:bookmarkEnd w:id="97"/>
+    <w:bookmarkEnd w:id="114"/>
+    <w:bookmarkEnd w:id="115"/>
     <w:sectPr/>
   </w:body>
 </w:document>
@@ -4044,7 +4419,7 @@
       </w:r>
     </w:p>
   </w:footnote>
-  <w:footnote w:id="44">
+  <w:footnote w:id="55">
     <w:p>
       <w:pPr>
         <w:pStyle w:val="FootnoteText"/>
@@ -4078,7 +4453,7 @@
       </w:r>
     </w:p>
   </w:footnote>
-  <w:footnote w:id="45">
+  <w:footnote w:id="57">
     <w:p>
       <w:pPr>
         <w:pStyle w:val="FootnoteText"/>
@@ -4103,7 +4478,7 @@
       </w:r>
     </w:p>
   </w:footnote>
-  <w:footnote w:id="47">
+  <w:footnote w:id="59">
     <w:p>
       <w:pPr>
         <w:pStyle w:val="FootnoteText"/>
@@ -4122,7 +4497,7 @@
       </w:r>
     </w:p>
   </w:footnote>
-  <w:footnote w:id="48">
+  <w:footnote w:id="60">
     <w:p>
       <w:pPr>
         <w:pStyle w:val="FootnoteText"/>
@@ -4598,34 +4973,7 @@
     <w:abstractNumId w:val="991"/>
   </w:num>
   <w:num w:numId="1007">
-    <w:abstractNumId w:val="99411"/>
-    <w:lvlOverride w:ilvl="0">
-      <w:startOverride w:val="1"/>
-    </w:lvlOverride>
-    <w:lvlOverride w:ilvl="1">
-      <w:startOverride w:val="1"/>
-    </w:lvlOverride>
-    <w:lvlOverride w:ilvl="2">
-      <w:startOverride w:val="1"/>
-    </w:lvlOverride>
-    <w:lvlOverride w:ilvl="3">
-      <w:startOverride w:val="1"/>
-    </w:lvlOverride>
-    <w:lvlOverride w:ilvl="4">
-      <w:startOverride w:val="1"/>
-    </w:lvlOverride>
-    <w:lvlOverride w:ilvl="5">
-      <w:startOverride w:val="1"/>
-    </w:lvlOverride>
-    <w:lvlOverride w:ilvl="6">
-      <w:startOverride w:val="1"/>
-    </w:lvlOverride>
-    <w:lvlOverride w:ilvl="7">
-      <w:startOverride w:val="1"/>
-    </w:lvlOverride>
-    <w:lvlOverride w:ilvl="8">
-      <w:startOverride w:val="1"/>
-    </w:lvlOverride>
+    <w:abstractNumId w:val="991"/>
   </w:num>
   <w:num w:numId="1008">
     <w:abstractNumId w:val="99411"/>
@@ -4658,7 +5006,34 @@
     </w:lvlOverride>
   </w:num>
   <w:num w:numId="1009">
-    <w:abstractNumId w:val="991"/>
+    <w:abstractNumId w:val="99411"/>
+    <w:lvlOverride w:ilvl="0">
+      <w:startOverride w:val="1"/>
+    </w:lvlOverride>
+    <w:lvlOverride w:ilvl="1">
+      <w:startOverride w:val="1"/>
+    </w:lvlOverride>
+    <w:lvlOverride w:ilvl="2">
+      <w:startOverride w:val="1"/>
+    </w:lvlOverride>
+    <w:lvlOverride w:ilvl="3">
+      <w:startOverride w:val="1"/>
+    </w:lvlOverride>
+    <w:lvlOverride w:ilvl="4">
+      <w:startOverride w:val="1"/>
+    </w:lvlOverride>
+    <w:lvlOverride w:ilvl="5">
+      <w:startOverride w:val="1"/>
+    </w:lvlOverride>
+    <w:lvlOverride w:ilvl="6">
+      <w:startOverride w:val="1"/>
+    </w:lvlOverride>
+    <w:lvlOverride w:ilvl="7">
+      <w:startOverride w:val="1"/>
+    </w:lvlOverride>
+    <w:lvlOverride w:ilvl="8">
+      <w:startOverride w:val="1"/>
+    </w:lvlOverride>
   </w:num>
   <w:num w:numId="1010">
     <w:abstractNumId w:val="991"/>
@@ -4697,6 +5072,9 @@
     <w:abstractNumId w:val="991"/>
   </w:num>
   <w:num w:numId="1022">
+    <w:abstractNumId w:val="991"/>
+  </w:num>
+  <w:num w:numId="1023">
     <w:abstractNumId w:val="991"/>
   </w:num>
 </w:numbering>

</xml_diff>

<commit_message>
added newest pdf and docx versions
</commit_message>
<xml_diff>
--- a/docs/phd-thesis.docx
+++ b/docs/phd-thesis.docx
@@ -297,7 +297,7 @@
         <w:pStyle w:val="FirstParagraph"/>
       </w:pPr>
       <w:r>
-        <w:t xml:space="preserve">Plan???:</w:t>
+        <w:t xml:space="preserve">Is there a plan actually?</w:t>
       </w:r>
     </w:p>
     <w:p>
@@ -305,7 +305,7 @@
         <w:pStyle w:val="BodyText"/>
       </w:pPr>
       <w:r>
-        <w:t xml:space="preserve">Literature =&gt; Curation =&gt; Causal Statements =&gt; Models =&gt; Predicting Synergies =&gt; Finding mechanisms</w:t>
+        <w:t xml:space="preserve">Literature =&gt; Curation =&gt; Causal Statements =&gt; Models =&gt; Predicting Synergies =&gt; Finding mechanisms/optimizing performance</w:t>
       </w:r>
     </w:p>
     <w:p>

</xml_diff>

<commit_message>
updated word, pdf and tex versions
</commit_message>
<xml_diff>
--- a/docs/phd-thesis.docx
+++ b/docs/phd-thesis.docx
@@ -67,18 +67,6 @@
         <w:t xml:space="preserve"> </w:t>
       </w:r>
       <w:r>
-        <w:t xml:space="preserve">integration</w:t>
-      </w:r>
-      <w:r>
-        <w:t xml:space="preserve"> </w:t>
-      </w:r>
-      <w:r>
-        <w:t xml:space="preserve">/</w:t>
-      </w:r>
-      <w:r>
-        <w:t xml:space="preserve"> </w:t>
-      </w:r>
-      <w:r>
         <w:t xml:space="preserve">curation</w:t>
       </w:r>
       <w:r>
@@ -149,13 +137,13 @@
         <w:t xml:space="preserve"> </w:t>
       </w:r>
       <w:r>
-        <w:t xml:space="preserve">02</w:t>
-      </w:r>
-      <w:r>
-        <w:t xml:space="preserve"> </w:t>
-      </w:r>
-      <w:r>
-        <w:t xml:space="preserve">July,</w:t>
+        <w:t xml:space="preserve">15</w:t>
+      </w:r>
+      <w:r>
+        <w:t xml:space="preserve"> </w:t>
+      </w:r>
+      <w:r>
+        <w:t xml:space="preserve">September,</w:t>
       </w:r>
       <w:r>
         <w:t xml:space="preserve"> </w:t>
@@ -375,11 +363,6 @@
         </w:rPr>
         <w:t xml:space="preserve">(model parameterization/calibration and prediction of synergistic drug combinations, performance optimization), biomarker analysis, synergy assessment</w:t>
       </w:r>
-    </w:p>
-    <w:p>
-      <w:pPr>
-        <w:pStyle w:val="BodyText"/>
-      </w:pPr>
     </w:p>
     <w:p>
       <w:pPr>
@@ -2005,7 +1988,30 @@
         <w:pStyle w:val="BodyText"/>
       </w:pPr>
       <w:r>
-        <w:t xml:space="preserve">Also, I should investigate if my own idea for a mathematical formulation of the volume-based synergy score as general method for describing 3-wise or more combinations as synergistic, could be part of this implementation.</w:t>
+        <w:t xml:space="preserve">Also, I should investigate if my own idea for a mathematical formulation of the volume-based synergy score (see also VISAGE</w:t>
+      </w:r>
+      <w:r>
+        <w:t xml:space="preserve"> </w:t>
+      </w:r>
+      <w:r>
+        <w:t xml:space="preserve">(Patterson et al.</w:t>
+      </w:r>
+      <w:r>
+        <w:t xml:space="preserve"> </w:t>
+      </w:r>
+      <w:hyperlink w:anchor="ref-Patterson2019">
+        <w:r>
+          <w:rPr>
+            <w:rStyle w:val="Hyperlink"/>
+          </w:rPr>
+          <w:t xml:space="preserve">2019</w:t>
+        </w:r>
+      </w:hyperlink>
+      <w:r>
+        <w:t xml:space="preserve">)</w:t>
+      </w:r>
+      <w:r>
+        <w:t xml:space="preserve">) as general method for describing 3-wise or more combinations as synergistic, could be part of this implementation.</w:t>
       </w:r>
       <w:r>
         <w:t xml:space="preserve"> </w:t>
@@ -2044,93 +2050,11 @@
       <w:pPr>
         <w:pStyle w:val="Heading2"/>
       </w:pPr>
-      <w:bookmarkStart w:id="59" w:name="quantum"/>
-      <w:r>
-        <w:t xml:space="preserve">Quantum logic formalism</w:t>
+      <w:bookmarkStart w:id="59" w:name="comp"/>
+      <w:r>
+        <w:t xml:space="preserve">Compare fixpoint tools</w:t>
       </w:r>
       <w:bookmarkEnd w:id="59"/>
-    </w:p>
-    <w:p>
-      <w:pPr>
-        <w:pStyle w:val="FirstParagraph"/>
-      </w:pPr>
-      <w:r>
-        <w:t xml:space="preserve">My favourite! Investigate if instead of a logical modeling formalism, the idea</w:t>
-      </w:r>
-      <w:r>
-        <w:t xml:space="preserve"> </w:t>
-      </w:r>
-      <w:r>
-        <w:t xml:space="preserve">of (quantum) logical gates can be used to represent and analyse protein interaction</w:t>
-      </w:r>
-      <w:r>
-        <w:t xml:space="preserve"> </w:t>
-      </w:r>
-      <w:r>
-        <w:t xml:space="preserve">networks.</w:t>
-      </w:r>
-      <w:r>
-        <w:t xml:space="preserve"> </w:t>
-      </w:r>
-      <w:r>
-        <w:t xml:space="preserve">The</w:t>
-      </w:r>
-      <w:r>
-        <w:t xml:space="preserve"> </w:t>
-      </w:r>
-      <w:r>
-        <w:rPr>
-          <w:b/>
-        </w:rPr>
-        <w:t xml:space="preserve">core idea</w:t>
-      </w:r>
-      <w:r>
-        <w:t xml:space="preserve"> </w:t>
-      </w:r>
-      <w:r>
-        <w:t xml:space="preserve">makes sense: you don’t know the state of a protein, but when</w:t>
-      </w:r>
-      <w:r>
-        <w:t xml:space="preserve"> </w:t>
-      </w:r>
-      <w:r>
-        <w:t xml:space="preserve">you measure it, only then you really know what it is.</w:t>
-      </w:r>
-    </w:p>
-    <w:p>
-      <w:pPr>
-        <w:pStyle w:val="BodyText"/>
-      </w:pPr>
-      <w:r>
-        <w:t xml:space="preserve">May also be worth to look at a</w:t>
-      </w:r>
-      <w:r>
-        <w:t xml:space="preserve"> </w:t>
-      </w:r>
-      <w:hyperlink r:id="rId60">
-        <w:r>
-          <w:rPr>
-            <w:rStyle w:val="Hyperlink"/>
-          </w:rPr>
-          <w:t xml:space="preserve">game-theoritic approach</w:t>
-        </w:r>
-      </w:hyperlink>
-      <w:r>
-        <w:t xml:space="preserve"> </w:t>
-      </w:r>
-      <w:r>
-        <w:t xml:space="preserve">to find attractors and such.</w:t>
-      </w:r>
-    </w:p>
-    <w:p>
-      <w:pPr>
-        <w:pStyle w:val="Heading2"/>
-      </w:pPr>
-      <w:bookmarkStart w:id="61" w:name="comp"/>
-      <w:r>
-        <w:t xml:space="preserve">Compare fixpoint tools</w:t>
-      </w:r>
-      <w:bookmarkEnd w:id="61"/>
     </w:p>
     <w:p>
       <w:pPr>
@@ -2274,7 +2198,7 @@
       <w:r>
         <w:t xml:space="preserve"> </w:t>
       </w:r>
-      <w:hyperlink r:id="rId62">
+      <w:hyperlink r:id="rId60">
         <w:r>
           <w:rPr>
             <w:rStyle w:val="Hyperlink"/>
@@ -2416,11 +2340,11 @@
       <w:pPr>
         <w:pStyle w:val="Heading2"/>
       </w:pPr>
-      <w:bookmarkStart w:id="63" w:name="Xb6087db8fead1fcc31670efdb367cc707aaf05f"/>
+      <w:bookmarkStart w:id="61" w:name="Xb6087db8fead1fcc31670efdb367cc707aaf05f"/>
       <w:r>
         <w:t xml:space="preserve">Use Logical modeling to predict single-drug data</w:t>
       </w:r>
-      <w:bookmarkEnd w:id="63"/>
+      <w:bookmarkEnd w:id="61"/>
     </w:p>
     <w:p>
       <w:pPr>
@@ -2457,7 +2381,28 @@
         <w:pStyle w:val="Compact"/>
       </w:pPr>
       <w:r>
-        <w:t xml:space="preserve">Automate drug target profile annotation from:</w:t>
+        <w:rPr>
+          <w:b/>
+        </w:rPr>
+        <w:t xml:space="preserve">Automate drug target profile annotation</w:t>
+      </w:r>
+      <w:r>
+        <w:t xml:space="preserve"> </w:t>
+      </w:r>
+      <w:r>
+        <w:t xml:space="preserve">from (hard to</w:t>
+      </w:r>
+      <w:r>
+        <w:t xml:space="preserve"> </w:t>
+      </w:r>
+      <w:r>
+        <w:rPr>
+          <w:i/>
+        </w:rPr>
+        <w:t xml:space="preserve">digest</w:t>
+      </w:r>
+      <w:r>
+        <w:t xml:space="preserve">) data sources from papers:</w:t>
       </w:r>
     </w:p>
     <w:p>
@@ -2494,7 +2439,7 @@
         </w:numPr>
         <w:pStyle w:val="Compact"/>
       </w:pPr>
-      <w:hyperlink r:id="rId64">
+      <w:hyperlink r:id="rId62">
         <w:r>
           <w:rPr>
             <w:rStyle w:val="Hyperlink"/>
@@ -2538,7 +2483,7 @@
         <w:pStyle w:val="Compact"/>
       </w:pPr>
       <w:r>
-        <w:t xml:space="preserve">Omics data (rna, cnv etc)</w:t>
+        <w:t xml:space="preserve">More easy/direct methods to get target annotation profiles would be using:</w:t>
       </w:r>
     </w:p>
     <w:p>
@@ -2550,7 +2495,44 @@
         <w:pStyle w:val="Compact"/>
       </w:pPr>
       <w:r>
-        <w:t xml:space="preserve">COSMIC</w:t>
+        <w:t xml:space="preserve">Drug Target annotation</w:t>
+      </w:r>
+      <w:r>
+        <w:t xml:space="preserve"> </w:t>
+      </w:r>
+      <w:r>
+        <w:t xml:space="preserve">(Tang et al.</w:t>
+      </w:r>
+      <w:r>
+        <w:t xml:space="preserve"> </w:t>
+      </w:r>
+      <w:hyperlink w:anchor="ref-Tang2018">
+        <w:r>
+          <w:rPr>
+            <w:rStyle w:val="Hyperlink"/>
+          </w:rPr>
+          <w:t xml:space="preserve">2018</w:t>
+        </w:r>
+      </w:hyperlink>
+      <w:r>
+        <w:t xml:space="preserve">)</w:t>
+      </w:r>
+      <w:r>
+        <w:t xml:space="preserve"> </w:t>
+      </w:r>
+      <w:r>
+        <w:t xml:space="preserve">(</w:t>
+      </w:r>
+      <w:hyperlink r:id="rId63">
+        <w:r>
+          <w:rPr>
+            <w:rStyle w:val="Hyperlink"/>
+          </w:rPr>
+          <w:t xml:space="preserve">https://drugtargetcommons.fimm.fi/</w:t>
+        </w:r>
+      </w:hyperlink>
+      <w:r>
+        <w:t xml:space="preserve">)</w:t>
       </w:r>
     </w:p>
     <w:p>
@@ -2562,7 +2544,44 @@
         <w:pStyle w:val="Compact"/>
       </w:pPr>
       <w:r>
-        <w:t xml:space="preserve">CCLE</w:t>
+        <w:t xml:space="preserve">Drug Combo effect digested</w:t>
+      </w:r>
+      <w:r>
+        <w:t xml:space="preserve"> </w:t>
+      </w:r>
+      <w:r>
+        <w:t xml:space="preserve">(Zagidullin et al.</w:t>
+      </w:r>
+      <w:r>
+        <w:t xml:space="preserve"> </w:t>
+      </w:r>
+      <w:hyperlink w:anchor="ref-Zagidullin2019">
+        <w:r>
+          <w:rPr>
+            <w:rStyle w:val="Hyperlink"/>
+          </w:rPr>
+          <w:t xml:space="preserve">2019</w:t>
+        </w:r>
+      </w:hyperlink>
+      <w:r>
+        <w:t xml:space="preserve">)</w:t>
+      </w:r>
+      <w:r>
+        <w:t xml:space="preserve"> </w:t>
+      </w:r>
+      <w:r>
+        <w:t xml:space="preserve">(</w:t>
+      </w:r>
+      <w:hyperlink r:id="rId64">
+        <w:r>
+          <w:rPr>
+            <w:rStyle w:val="Hyperlink"/>
+          </w:rPr>
+          <w:t xml:space="preserve">https://drugcomb.fimm.fi/</w:t>
+        </w:r>
+      </w:hyperlink>
+      <w:r>
+        <w:t xml:space="preserve">)</w:t>
       </w:r>
     </w:p>
     <w:p>
@@ -2574,7 +2593,7 @@
         <w:pStyle w:val="Compact"/>
       </w:pPr>
       <w:r>
-        <w:t xml:space="preserve">Drug screen data</w:t>
+        <w:t xml:space="preserve">Omics data (rna, cnv etc)</w:t>
       </w:r>
     </w:p>
     <w:p>
@@ -2586,31 +2605,7 @@
         <w:pStyle w:val="Compact"/>
       </w:pPr>
       <w:r>
-        <w:t xml:space="preserve">Single drug</w:t>
-      </w:r>
-    </w:p>
-    <w:p>
-      <w:pPr>
-        <w:numPr>
-          <w:ilvl w:val="2"/>
-          <w:numId w:val="1019"/>
-        </w:numPr>
-        <w:pStyle w:val="Compact"/>
-      </w:pPr>
-      <w:r>
-        <w:t xml:space="preserve">COSMIC/GDSC</w:t>
-      </w:r>
-    </w:p>
-    <w:p>
-      <w:pPr>
-        <w:numPr>
-          <w:ilvl w:val="2"/>
-          <w:numId w:val="1019"/>
-        </w:numPr>
-        <w:pStyle w:val="Compact"/>
-      </w:pPr>
-      <w:r>
-        <w:t xml:space="preserve">CCLE</w:t>
+        <w:t xml:space="preserve">COSMIC</w:t>
       </w:r>
     </w:p>
     <w:p>
@@ -2622,7 +2617,31 @@
         <w:pStyle w:val="Compact"/>
       </w:pPr>
       <w:r>
-        <w:t xml:space="preserve">Combo</w:t>
+        <w:t xml:space="preserve">CCLE</w:t>
+      </w:r>
+    </w:p>
+    <w:p>
+      <w:pPr>
+        <w:numPr>
+          <w:ilvl w:val="0"/>
+          <w:numId w:val="1015"/>
+        </w:numPr>
+        <w:pStyle w:val="Compact"/>
+      </w:pPr>
+      <w:r>
+        <w:t xml:space="preserve">Drug screen data</w:t>
+      </w:r>
+    </w:p>
+    <w:p>
+      <w:pPr>
+        <w:numPr>
+          <w:ilvl w:val="1"/>
+          <w:numId w:val="1019"/>
+        </w:numPr>
+        <w:pStyle w:val="Compact"/>
+      </w:pPr>
+      <w:r>
+        <w:t xml:space="preserve">Single drug</w:t>
       </w:r>
     </w:p>
     <w:p>
@@ -2634,21 +2653,7 @@
         <w:pStyle w:val="Compact"/>
       </w:pPr>
       <w:r>
-        <w:t xml:space="preserve">(O’Neil et al.</w:t>
-      </w:r>
-      <w:r>
-        <w:t xml:space="preserve"> </w:t>
-      </w:r>
-      <w:hyperlink w:anchor="ref-ONeil2016">
-        <w:r>
-          <w:rPr>
-            <w:rStyle w:val="Hyperlink"/>
-          </w:rPr>
-          <w:t xml:space="preserve">2016</w:t>
-        </w:r>
-      </w:hyperlink>
-      <w:r>
-        <w:t xml:space="preserve">)</w:t>
+        <w:t xml:space="preserve">COSMIC/GDSC</w:t>
       </w:r>
     </w:p>
     <w:p>
@@ -2660,6 +2665,56 @@
         <w:pStyle w:val="Compact"/>
       </w:pPr>
       <w:r>
+        <w:t xml:space="preserve">CCLE</w:t>
+      </w:r>
+    </w:p>
+    <w:p>
+      <w:pPr>
+        <w:numPr>
+          <w:ilvl w:val="1"/>
+          <w:numId w:val="1019"/>
+        </w:numPr>
+        <w:pStyle w:val="Compact"/>
+      </w:pPr>
+      <w:r>
+        <w:t xml:space="preserve">Combo</w:t>
+      </w:r>
+    </w:p>
+    <w:p>
+      <w:pPr>
+        <w:numPr>
+          <w:ilvl w:val="2"/>
+          <w:numId w:val="1021"/>
+        </w:numPr>
+        <w:pStyle w:val="Compact"/>
+      </w:pPr>
+      <w:r>
+        <w:t xml:space="preserve">(O’Neil et al.</w:t>
+      </w:r>
+      <w:r>
+        <w:t xml:space="preserve"> </w:t>
+      </w:r>
+      <w:hyperlink w:anchor="ref-ONeil2016">
+        <w:r>
+          <w:rPr>
+            <w:rStyle w:val="Hyperlink"/>
+          </w:rPr>
+          <w:t xml:space="preserve">2016</w:t>
+        </w:r>
+      </w:hyperlink>
+      <w:r>
+        <w:t xml:space="preserve">)</w:t>
+      </w:r>
+    </w:p>
+    <w:p>
+      <w:pPr>
+        <w:numPr>
+          <w:ilvl w:val="2"/>
+          <w:numId w:val="1021"/>
+        </w:numPr>
+        <w:pStyle w:val="Compact"/>
+      </w:pPr>
+      <w:r>
         <w:t xml:space="preserve">(Holbeck et al.</w:t>
       </w:r>
       <w:r>
@@ -3223,7 +3278,7 @@
       <w:pPr>
         <w:numPr>
           <w:ilvl w:val="0"/>
-          <w:numId w:val="1021"/>
+          <w:numId w:val="1022"/>
         </w:numPr>
         <w:pStyle w:val="Compact"/>
       </w:pPr>
@@ -3282,7 +3337,7 @@
       <w:pPr>
         <w:numPr>
           <w:ilvl w:val="0"/>
-          <w:numId w:val="1021"/>
+          <w:numId w:val="1022"/>
         </w:numPr>
         <w:pStyle w:val="Compact"/>
       </w:pPr>
@@ -3359,7 +3414,7 @@
       <w:pPr>
         <w:numPr>
           <w:ilvl w:val="0"/>
-          <w:numId w:val="1021"/>
+          <w:numId w:val="1022"/>
         </w:numPr>
         <w:pStyle w:val="Compact"/>
       </w:pPr>
@@ -3371,7 +3426,7 @@
       <w:pPr>
         <w:numPr>
           <w:ilvl w:val="1"/>
-          <w:numId w:val="1022"/>
+          <w:numId w:val="1023"/>
         </w:numPr>
         <w:pStyle w:val="Compact"/>
       </w:pPr>
@@ -3397,7 +3452,7 @@
       <w:pPr>
         <w:numPr>
           <w:ilvl w:val="1"/>
-          <w:numId w:val="1022"/>
+          <w:numId w:val="1023"/>
         </w:numPr>
         <w:pStyle w:val="Compact"/>
       </w:pPr>
@@ -3409,7 +3464,7 @@
       <w:pPr>
         <w:numPr>
           <w:ilvl w:val="1"/>
-          <w:numId w:val="1022"/>
+          <w:numId w:val="1023"/>
         </w:numPr>
         <w:pStyle w:val="Compact"/>
       </w:pPr>
@@ -3538,102 +3593,6 @@
       </w:r>
       <w:r>
         <w:t xml:space="preserve">There are 3 alternatives (using the pipeline):</w:t>
-      </w:r>
-    </w:p>
-    <w:p>
-      <w:pPr>
-        <w:numPr>
-          <w:ilvl w:val="0"/>
-          <w:numId w:val="1023"/>
-        </w:numPr>
-        <w:pStyle w:val="Compact"/>
-      </w:pPr>
-      <w:r>
-        <w:t xml:space="preserve">Blindly.</w:t>
-      </w:r>
-      <w:r>
-        <w:t xml:space="preserve"> </w:t>
-      </w:r>
-      <w:r>
-        <w:t xml:space="preserve">You will get a prevalence of synergies pretty close to the prevalence of synergies among the 500.000, so you will get 10.000 synergistic pairs.</w:t>
-      </w:r>
-    </w:p>
-    <w:p>
-      <w:pPr>
-        <w:numPr>
-          <w:ilvl w:val="0"/>
-          <w:numId w:val="1023"/>
-        </w:numPr>
-        <w:pStyle w:val="Compact"/>
-      </w:pPr>
-      <w:r>
-        <w:t xml:space="preserve">Screen by a</w:t>
-      </w:r>
-      <w:r>
-        <w:t xml:space="preserve"> </w:t>
-      </w:r>
-      <w:r>
-        <w:rPr>
-          <w:b/>
-        </w:rPr>
-        <w:t xml:space="preserve">topology guided prediction (random models)</w:t>
-      </w:r>
-      <w:r>
-        <w:t xml:space="preserve">.</w:t>
-      </w:r>
-      <w:r>
-        <w:t xml:space="preserve"> </w:t>
-      </w:r>
-      <w:r>
-        <w:t xml:space="preserve">You will get maybe 13% if I remember correctly for atopo, i.e. 13.000, meaning 3000 more than blinded</w:t>
-      </w:r>
-    </w:p>
-    <w:p>
-      <w:pPr>
-        <w:numPr>
-          <w:ilvl w:val="0"/>
-          <w:numId w:val="1023"/>
-        </w:numPr>
-        <w:pStyle w:val="Compact"/>
-      </w:pPr>
-      <w:r>
-        <w:t xml:space="preserve">Screen by a</w:t>
-      </w:r>
-      <w:r>
-        <w:t xml:space="preserve"> </w:t>
-      </w:r>
-      <w:r>
-        <w:rPr>
-          <w:b/>
-        </w:rPr>
-        <w:t xml:space="preserve">simulation guided prediction (fit to steady state/calibrated models)</w:t>
-      </w:r>
-      <w:r>
-        <w:t xml:space="preserve">.</w:t>
-      </w:r>
-      <w:r>
-        <w:t xml:space="preserve"> </w:t>
-      </w:r>
-      <w:r>
-        <w:t xml:space="preserve">You will get maybe 20%, i.e. 20.000, which is 10.000 (double) than blinded, and 7.000 more than guided by topology.</w:t>
-      </w:r>
-    </w:p>
-    <w:p>
-      <w:pPr>
-        <w:pStyle w:val="Heading2"/>
-      </w:pPr>
-      <w:bookmarkStart w:id="80" w:name="why-automated-topology"/>
-      <w:r>
-        <w:t xml:space="preserve">Why automated topology?</w:t>
-      </w:r>
-      <w:bookmarkEnd w:id="80"/>
-    </w:p>
-    <w:p>
-      <w:pPr>
-        <w:pStyle w:val="FirstParagraph"/>
-      </w:pPr>
-      <w:r>
-        <w:t xml:space="preserve">My take on this:</w:t>
       </w:r>
     </w:p>
     <w:p>
@@ -3645,19 +3604,13 @@
         <w:pStyle w:val="Compact"/>
       </w:pPr>
       <w:r>
-        <w:t xml:space="preserve">Yes, one of the reasons is advantage in the simulations in the sense that when you have logical models that have no inputs you are statistically more able to have models with a few/less (even better: 1) stable state(s).</w:t>
-      </w:r>
-      <w:r>
-        <w:t xml:space="preserve"> </w:t>
-      </w:r>
-      <w:r>
-        <w:t xml:space="preserve">See it like this: if a logical model has one input (let’s say node X) then it’s sure that this logical model will have one attractor with X:0 and one with X:1, be it a stable state or a more complex attractor.</w:t>
-      </w:r>
-      <w:r>
-        <w:t xml:space="preserve"> </w:t>
-      </w:r>
-      <w:r>
-        <w:t xml:space="preserve">Two inputs, 4 attractors, etc. (Denis helped me realise this actually on a talk in Athen’s ECCB, great times)</w:t>
+        <w:t xml:space="preserve">Blindly.</w:t>
+      </w:r>
+      <w:r>
+        <w:t xml:space="preserve"> </w:t>
+      </w:r>
+      <w:r>
+        <w:t xml:space="preserve">You will get a prevalence of synergies pretty close to the prevalence of synergies among the 500.000, so you will get 10.000 synergistic pairs.</w:t>
       </w:r>
     </w:p>
     <w:p>
@@ -3669,16 +3622,16 @@
         <w:pStyle w:val="Compact"/>
       </w:pPr>
       <w:r>
-        <w:t xml:space="preserve">The second reason that Asmund told me about when I asked him the same thing, was one of the most basic hypothesis behind his modeling - which sums up to</w:t>
-      </w:r>
-      <w:r>
-        <w:t xml:space="preserve"> </w:t>
-      </w:r>
-      <w:r>
-        <w:rPr>
-          <w:i/>
-        </w:rPr>
-        <w:t xml:space="preserve">where cancer comes from</w:t>
+        <w:t xml:space="preserve">Screen by a</w:t>
+      </w:r>
+      <w:r>
+        <w:t xml:space="preserve"> </w:t>
+      </w:r>
+      <w:r>
+        <w:rPr>
+          <w:b/>
+        </w:rPr>
+        <w:t xml:space="preserve">topology guided prediction (random models)</w:t>
       </w:r>
       <w:r>
         <w:t xml:space="preserve">.</w:t>
@@ -3687,119 +3640,55 @@
         <w:t xml:space="preserve"> </w:t>
       </w:r>
       <w:r>
-        <w:t xml:space="preserve">By using a no-inputs topology we adhere to the principle that cancer is something that relates to the system itself and not to the external interactions of the system.</w:t>
-      </w:r>
-      <w:r>
-        <w:t xml:space="preserve"> </w:t>
-      </w:r>
-      <w:r>
-        <w:t xml:space="preserve">It comes from dysregulations within related to</w:t>
-      </w:r>
-      <w:r>
-        <w:t xml:space="preserve"> </w:t>
-      </w:r>
-      <w:r>
-        <w:t xml:space="preserve">“</w:t>
-      </w:r>
-      <w:r>
-        <w:t xml:space="preserve">broken</w:t>
-      </w:r>
-      <w:r>
-        <w:t xml:space="preserve">”</w:t>
-      </w:r>
-      <w:r>
-        <w:t xml:space="preserve"> </w:t>
-      </w:r>
-      <w:r>
-        <w:t xml:space="preserve">circuits, etc.</w:t>
-      </w:r>
-      <w:r>
-        <w:t xml:space="preserve"> </w:t>
-      </w:r>
-      <w:r>
-        <w:t xml:space="preserve">It is in contrast with the traditional view on the same thing that experimentalists used to understand cancer: I perturb the system (cell) by inhibiting a specific hormone/receptor (input) and see how it reacts (and where most modeling approaches are based on).</w:t>
-      </w:r>
+        <w:t xml:space="preserve">You will get maybe 13% if I remember correctly for atopo, i.e. 13.000, meaning 3000 more than blinded</w:t>
+      </w:r>
+    </w:p>
+    <w:p>
+      <w:pPr>
+        <w:numPr>
+          <w:ilvl w:val="0"/>
+          <w:numId w:val="1024"/>
+        </w:numPr>
+        <w:pStyle w:val="Compact"/>
+      </w:pPr>
+      <w:r>
+        <w:t xml:space="preserve">Screen by a</w:t>
+      </w:r>
+      <w:r>
+        <w:t xml:space="preserve"> </w:t>
+      </w:r>
+      <w:r>
+        <w:rPr>
+          <w:b/>
+        </w:rPr>
+        <w:t xml:space="preserve">simulation guided prediction (fit to steady state/calibrated models)</w:t>
+      </w:r>
+      <w:r>
+        <w:t xml:space="preserve">.</w:t>
+      </w:r>
+      <w:r>
+        <w:t xml:space="preserve"> </w:t>
+      </w:r>
+      <w:r>
+        <w:t xml:space="preserve">You will get maybe 20%, i.e. 20.000, which is 10.000 (double) than blinded, and 7.000 more than guided by topology.</w:t>
+      </w:r>
+    </w:p>
+    <w:p>
+      <w:pPr>
+        <w:pStyle w:val="Heading2"/>
+      </w:pPr>
+      <w:bookmarkStart w:id="80" w:name="why-automated-topology"/>
+      <w:r>
+        <w:t xml:space="preserve">Why automated topology?</w:t>
+      </w:r>
+      <w:bookmarkEnd w:id="80"/>
     </w:p>
     <w:p>
       <w:pPr>
         <w:pStyle w:val="FirstParagraph"/>
       </w:pPr>
       <w:r>
-        <w:t xml:space="preserve">Asmund’s take on this:</w:t>
-      </w:r>
-      <w:r>
-        <w:t xml:space="preserve"> </w:t>
-      </w:r>
-      <w:r>
-        <w:t xml:space="preserve">1. few stable states</w:t>
-      </w:r>
-      <w:r>
-        <w:t xml:space="preserve"> </w:t>
-      </w:r>
-      <w:r>
-        <w:t xml:space="preserve">2. cancer is a system disease in itself (not related to e.g. external hormones, they are present also for healthy cells, it is something in the cancer cell that allows it to sense the external hormone differently than healthy cells).</w:t>
-      </w:r>
-    </w:p>
-    <w:p>
-      <w:pPr>
-        <w:pStyle w:val="BodyText"/>
-      </w:pPr>
-      <w:r>
-        <w:t xml:space="preserve">In addition (and maybe related to point 1):</w:t>
-      </w:r>
-      <w:r>
-        <w:t xml:space="preserve"> </w:t>
-      </w:r>
-      <w:r>
-        <w:t xml:space="preserve">3. In</w:t>
-      </w:r>
-      <w:r>
-        <w:t xml:space="preserve"> </w:t>
-      </w:r>
-      <w:r>
-        <w:t xml:space="preserve">‘</w:t>
-      </w:r>
-      <w:r>
-        <w:t xml:space="preserve">traditional</w:t>
-      </w:r>
-      <w:r>
-        <w:t xml:space="preserve">’</w:t>
-      </w:r>
-      <w:r>
-        <w:t xml:space="preserve"> </w:t>
-      </w:r>
-      <w:r>
-        <w:t xml:space="preserve">modeling a system is defined to respond in a certain way to a set of specified</w:t>
-      </w:r>
-      <w:r>
-        <w:t xml:space="preserve"> </w:t>
-      </w:r>
-      <w:r>
-        <w:t xml:space="preserve">‘</w:t>
-      </w:r>
-      <w:r>
-        <w:t xml:space="preserve">inputs</w:t>
-      </w:r>
-      <w:r>
-        <w:t xml:space="preserve">’</w:t>
-      </w:r>
-      <w:r>
-        <w:t xml:space="preserve"> </w:t>
-      </w:r>
-      <w:r>
-        <w:t xml:space="preserve">(I mean not here model input nodes but rather a configuration of the model, e.g. ERK is active).</w:t>
-      </w:r>
-      <w:r>
-        <w:t xml:space="preserve"> </w:t>
-      </w:r>
-      <w:r>
-        <w:t xml:space="preserve">A self-contained topology merges the input condition and the output response in a single observable entity: When the system is initialized in its stable state it will remain there.</w:t>
-      </w:r>
-      <w:r>
-        <w:t xml:space="preserve"> </w:t>
-      </w:r>
-      <w:r>
-        <w:t xml:space="preserve">Therefore observation of baseline signaling is both the input and the output, reduces need for perturbations.</w:t>
+        <w:t xml:space="preserve">My take on this:</w:t>
       </w:r>
     </w:p>
     <w:p>
@@ -3811,31 +3700,99 @@
         <w:pStyle w:val="Compact"/>
       </w:pPr>
       <w:r>
-        <w:t xml:space="preserve">In addition to few stable states (point 1) I believe a self contained topology also means few possible parmeterizations.</w:t>
-      </w:r>
-      <w:r>
-        <w:t xml:space="preserve"> </w:t>
-      </w:r>
-      <w:r>
-        <w:t xml:space="preserve">I don’t have any mathematical proof of this but it seems reasonable to me.</w:t>
-      </w:r>
-    </w:p>
-    <w:p>
-      <w:pPr>
-        <w:pStyle w:val="Heading2"/>
-      </w:pPr>
-      <w:bookmarkStart w:id="81" w:name="vsm-related"/>
-      <w:r>
-        <w:t xml:space="preserve">VSM-related</w:t>
-      </w:r>
-      <w:bookmarkEnd w:id="81"/>
+        <w:t xml:space="preserve">Yes, one of the reasons is advantage in the simulations in the sense that when you have logical models that have no inputs you are statistically more able to have models with a few/less (even better: 1) stable state(s).</w:t>
+      </w:r>
+      <w:r>
+        <w:t xml:space="preserve"> </w:t>
+      </w:r>
+      <w:r>
+        <w:t xml:space="preserve">See it like this: if a logical model has one input (let’s say node X) then it’s sure that this logical model will have one attractor with X:0 and one with X:1, be it a stable state or a more complex attractor.</w:t>
+      </w:r>
+      <w:r>
+        <w:t xml:space="preserve"> </w:t>
+      </w:r>
+      <w:r>
+        <w:t xml:space="preserve">Two inputs, 4 attractors, etc. (Denis helped me realise this actually on a talk in Athen’s ECCB, great times)</w:t>
+      </w:r>
+    </w:p>
+    <w:p>
+      <w:pPr>
+        <w:numPr>
+          <w:ilvl w:val="0"/>
+          <w:numId w:val="1025"/>
+        </w:numPr>
+        <w:pStyle w:val="Compact"/>
+      </w:pPr>
+      <w:r>
+        <w:t xml:space="preserve">The second reason that Asmund told me about when I asked him the same thing, was one of the most basic hypothesis behind his modeling - which sums up to</w:t>
+      </w:r>
+      <w:r>
+        <w:t xml:space="preserve"> </w:t>
+      </w:r>
+      <w:r>
+        <w:rPr>
+          <w:i/>
+        </w:rPr>
+        <w:t xml:space="preserve">where cancer comes from</w:t>
+      </w:r>
+      <w:r>
+        <w:t xml:space="preserve">.</w:t>
+      </w:r>
+      <w:r>
+        <w:t xml:space="preserve"> </w:t>
+      </w:r>
+      <w:r>
+        <w:t xml:space="preserve">By using a no-inputs topology we adhere to the principle that cancer is something that relates to the system itself and not to the external interactions of the system.</w:t>
+      </w:r>
+      <w:r>
+        <w:t xml:space="preserve"> </w:t>
+      </w:r>
+      <w:r>
+        <w:t xml:space="preserve">It comes from dysregulations within related to</w:t>
+      </w:r>
+      <w:r>
+        <w:t xml:space="preserve"> </w:t>
+      </w:r>
+      <w:r>
+        <w:t xml:space="preserve">“</w:t>
+      </w:r>
+      <w:r>
+        <w:t xml:space="preserve">broken</w:t>
+      </w:r>
+      <w:r>
+        <w:t xml:space="preserve">”</w:t>
+      </w:r>
+      <w:r>
+        <w:t xml:space="preserve"> </w:t>
+      </w:r>
+      <w:r>
+        <w:t xml:space="preserve">circuits, etc.</w:t>
+      </w:r>
+      <w:r>
+        <w:t xml:space="preserve"> </w:t>
+      </w:r>
+      <w:r>
+        <w:t xml:space="preserve">It is in contrast with the traditional view on the same thing that experimentalists used to understand cancer: I perturb the system (cell) by inhibiting a specific hormone/receptor (input) and see how it reacts (and where most modeling approaches are based on).</w:t>
+      </w:r>
     </w:p>
     <w:p>
       <w:pPr>
         <w:pStyle w:val="FirstParagraph"/>
       </w:pPr>
       <w:r>
-        <w:t xml:space="preserve">Steven’s email about VSM and reasoning:</w:t>
+        <w:t xml:space="preserve">Asmund’s take on this:</w:t>
+      </w:r>
+      <w:r>
+        <w:t xml:space="preserve"> </w:t>
+      </w:r>
+      <w:r>
+        <w:t xml:space="preserve">1. few stable states</w:t>
+      </w:r>
+      <w:r>
+        <w:t xml:space="preserve"> </w:t>
+      </w:r>
+      <w:r>
+        <w:t xml:space="preserve">2. cancer is a system disease in itself (not related to e.g. external hormones, they are present also for healthy cells, it is something in the cancer cell that allows it to sense the external hormone differently than healthy cells).</w:t>
       </w:r>
     </w:p>
     <w:p>
@@ -3843,114 +3800,61 @@
         <w:pStyle w:val="BodyText"/>
       </w:pPr>
       <w:r>
-        <w:t xml:space="preserve">VSM is about a drive to marry the model-driven &amp; the observation-driven worlds of mathematics, into real-world applications.</w:t>
-      </w:r>
-      <w:r>
-        <w:t xml:space="preserve"> </w:t>
-      </w:r>
-      <w:r>
-        <w:t xml:space="preserve">This is becoming apparent in my own work on VSM: it is a pursuit to more closely emulate human thinking - as our brains clearly manage to integrate both worlds.</w:t>
-      </w:r>
-      <w:r>
-        <w:t xml:space="preserve"> </w:t>
-      </w:r>
-      <w:r>
-        <w:t xml:space="preserve">To mimic this integration we need better tools.</w:t>
-      </w:r>
-      <w:r>
-        <w:t xml:space="preserve"> </w:t>
-      </w:r>
-      <w:r>
-        <w:t xml:space="preserve">VSM started off as the design for a high-level, intuitive, universal Knowledge Representation, that makes it easier to manage the model-driven world when working with heterogenous, context-rich knowledge.</w:t>
-      </w:r>
-      <w:r>
-        <w:t xml:space="preserve"> </w:t>
-      </w:r>
-      <w:r>
-        <w:t xml:space="preserve">(It boils down a thought (not language) onto basic conceptual structures).</w:t>
-      </w:r>
-      <w:r>
-        <w:t xml:space="preserve"> </w:t>
-      </w:r>
-      <w:r>
-        <w:t xml:space="preserve">And now it appears to naturally follow from the semantics of VSM that it requires observation-based, defeasable (not-only-logical) reasoning.</w:t>
-      </w:r>
-      <w:r>
-        <w:t xml:space="preserve"> </w:t>
-      </w:r>
-      <w:r>
-        <w:t xml:space="preserve">I.e. it invites for a mechanism whereby</w:t>
-      </w:r>
-      <w:r>
-        <w:t xml:space="preserve"> </w:t>
-      </w:r>
-      <w:r>
-        <w:t xml:space="preserve">“</w:t>
-      </w:r>
-      <w:r>
-        <w:t xml:space="preserve">hard</w:t>
-      </w:r>
-      <w:r>
-        <w:t xml:space="preserve">”</w:t>
-      </w:r>
-      <w:r>
-        <w:t xml:space="preserve">-ish prior semantic knowledge (rules) gets extended with</w:t>
-      </w:r>
-      <w:r>
-        <w:t xml:space="preserve"> </w:t>
-      </w:r>
-      <w:r>
-        <w:t xml:space="preserve">“</w:t>
-      </w:r>
-      <w:r>
-        <w:t xml:space="preserve">soft</w:t>
-      </w:r>
-      <w:r>
-        <w:t xml:space="preserve">”</w:t>
-      </w:r>
-      <w:r>
-        <w:t xml:space="preserve"> </w:t>
-      </w:r>
-      <w:r>
-        <w:t xml:space="preserve">tentative assumptions, prioritized based on collected episodic knowledge (formalized observations).</w:t>
-      </w:r>
-      <w:r>
-        <w:t xml:space="preserve"> </w:t>
-      </w:r>
-      <w:r>
-        <w:t xml:space="preserve">And perhaps, these observations may even be synthesized into new guiding rules as well.</w:t>
-      </w:r>
-    </w:p>
-    <w:p>
-      <w:pPr>
-        <w:pStyle w:val="BodyText"/>
-      </w:pPr>
-      <w:r>
-        <w:t xml:space="preserve">I think that biological systems are extreme in their magnitude of complexity, where hundreds of thousands of diverse causalities can all work together.</w:t>
-      </w:r>
-      <w:r>
-        <w:t xml:space="preserve"> </w:t>
-      </w:r>
-      <w:r>
-        <w:t xml:space="preserve">To understand them, we need not only big-data machine learning to interpret large-scale data (from new, more local observations), but also defeasible symbolic-like reasoning, as a guide through our diverse and large-scale prior knowledge.</w:t>
-      </w:r>
-    </w:p>
-    <w:p>
-      <w:pPr>
-        <w:pStyle w:val="Heading2"/>
-      </w:pPr>
-      <w:bookmarkStart w:id="82" w:name="acknowledgements"/>
-      <w:r>
-        <w:t xml:space="preserve">Acknowledgements</w:t>
-      </w:r>
-      <w:bookmarkEnd w:id="82"/>
-    </w:p>
-    <w:p>
-      <w:pPr>
-        <w:pStyle w:val="FirstParagraph"/>
-      </w:pPr>
-      <w:r>
-        <w:t xml:space="preserve">To Asmund for good supervision:</w:t>
+        <w:t xml:space="preserve">In addition (and maybe related to point 1):</w:t>
+      </w:r>
+      <w:r>
+        <w:t xml:space="preserve"> </w:t>
+      </w:r>
+      <w:r>
+        <w:t xml:space="preserve">3. In</w:t>
+      </w:r>
+      <w:r>
+        <w:t xml:space="preserve"> </w:t>
+      </w:r>
+      <w:r>
+        <w:t xml:space="preserve">‘</w:t>
+      </w:r>
+      <w:r>
+        <w:t xml:space="preserve">traditional</w:t>
+      </w:r>
+      <w:r>
+        <w:t xml:space="preserve">’</w:t>
+      </w:r>
+      <w:r>
+        <w:t xml:space="preserve"> </w:t>
+      </w:r>
+      <w:r>
+        <w:t xml:space="preserve">modeling a system is defined to respond in a certain way to a set of specified</w:t>
+      </w:r>
+      <w:r>
+        <w:t xml:space="preserve"> </w:t>
+      </w:r>
+      <w:r>
+        <w:t xml:space="preserve">‘</w:t>
+      </w:r>
+      <w:r>
+        <w:t xml:space="preserve">inputs</w:t>
+      </w:r>
+      <w:r>
+        <w:t xml:space="preserve">’</w:t>
+      </w:r>
+      <w:r>
+        <w:t xml:space="preserve"> </w:t>
+      </w:r>
+      <w:r>
+        <w:t xml:space="preserve">(I mean not here model input nodes but rather a configuration of the model, e.g. ERK is active).</w:t>
+      </w:r>
+      <w:r>
+        <w:t xml:space="preserve"> </w:t>
+      </w:r>
+      <w:r>
+        <w:t xml:space="preserve">A self-contained topology merges the input condition and the output response in a single observable entity: When the system is initialized in its stable state it will remain there.</w:t>
+      </w:r>
+      <w:r>
+        <w:t xml:space="preserve"> </w:t>
+      </w:r>
+      <w:r>
+        <w:t xml:space="preserve">Therefore observation of baseline signaling is both the input and the output, reduces need for perturbations.</w:t>
       </w:r>
     </w:p>
     <w:p>
@@ -3962,129 +3866,147 @@
         <w:pStyle w:val="Compact"/>
       </w:pPr>
       <w:r>
-        <w:t xml:space="preserve">Best writing tip: Every paragraph should start with a</w:t>
-      </w:r>
-      <w:r>
-        <w:t xml:space="preserve"> </w:t>
-      </w:r>
-      <w:r>
-        <w:t xml:space="preserve">‘</w:t>
-      </w:r>
-      <w:r>
-        <w:t xml:space="preserve">why</w:t>
-      </w:r>
-      <w:r>
-        <w:t xml:space="preserve">’</w:t>
-      </w:r>
-      <w:r>
-        <w:t xml:space="preserve">, next</w:t>
-      </w:r>
-      <w:r>
-        <w:t xml:space="preserve"> </w:t>
-      </w:r>
-      <w:r>
-        <w:t xml:space="preserve">‘</w:t>
-      </w:r>
-      <w:r>
-        <w:t xml:space="preserve">what done</w:t>
-      </w:r>
-      <w:r>
-        <w:t xml:space="preserve">’</w:t>
-      </w:r>
-      <w:r>
-        <w:t xml:space="preserve">, next</w:t>
-      </w:r>
-      <w:r>
-        <w:t xml:space="preserve"> </w:t>
-      </w:r>
-      <w:r>
-        <w:t xml:space="preserve">‘</w:t>
-      </w:r>
-      <w:r>
-        <w:t xml:space="preserve">what found</w:t>
-      </w:r>
-      <w:r>
-        <w:t xml:space="preserve">’</w:t>
-      </w:r>
-      <w:r>
-        <w:t xml:space="preserve">, next</w:t>
-      </w:r>
-      <w:r>
-        <w:t xml:space="preserve"> </w:t>
-      </w:r>
-      <w:r>
-        <w:t xml:space="preserve">‘</w:t>
-      </w:r>
-      <w:r>
-        <w:t xml:space="preserve">what does this mean</w:t>
-      </w:r>
-      <w:r>
-        <w:t xml:space="preserve">’</w:t>
-      </w:r>
-      <w:r>
-        <w:t xml:space="preserve"> </w:t>
-      </w:r>
-      <w:r>
-        <w:t xml:space="preserve">=&gt; every paragraph is like a small paper, intro + methods + results + discussion</w:t>
-      </w:r>
+        <w:t xml:space="preserve">In addition to few stable states (point 1) I believe a self contained topology also means few possible parmeterizations.</w:t>
+      </w:r>
+      <w:r>
+        <w:t xml:space="preserve"> </w:t>
+      </w:r>
+      <w:r>
+        <w:t xml:space="preserve">I don’t have any mathematical proof of this but it seems reasonable to me.</w:t>
+      </w:r>
+    </w:p>
+    <w:p>
+      <w:pPr>
+        <w:pStyle w:val="Heading2"/>
+      </w:pPr>
+      <w:bookmarkStart w:id="81" w:name="vsm-related"/>
+      <w:r>
+        <w:t xml:space="preserve">VSM-related</w:t>
+      </w:r>
+      <w:bookmarkEnd w:id="81"/>
     </w:p>
     <w:p>
       <w:pPr>
         <w:pStyle w:val="FirstParagraph"/>
       </w:pPr>
       <w:r>
-        <w:t xml:space="preserve">To Martin, firstly for taking me in as a PhD student and giving me the opportunity to come to Norway. Secondly for his strategical advice during my PhD,</w:t>
-      </w:r>
-      <w:r>
-        <w:br/>
-      </w:r>
-      <w:r>
-        <w:t xml:space="preserve">To Astrid Laergid, for letting me know about the RRI course!</w:t>
-      </w:r>
-      <w:r>
-        <w:t xml:space="preserve"> </w:t>
-      </w:r>
-      <w:r>
-        <w:t xml:space="preserve">And subsequently to Roger Stran, Heindrun Am and all the other participants of the RRI course: mpla mpla for the expericence and making me realise the complexity of science and the beauty of its philoshophy.</w:t>
-      </w:r>
-      <w:r>
-        <w:t xml:space="preserve"> </w:t>
-      </w:r>
-      <w:r>
-        <w:t xml:space="preserve">To Steven for teaching how to be a write good open-source Web developer and for some nice conversations about context, knowledge representation</w:t>
-      </w:r>
-      <w:r>
-        <w:t xml:space="preserve"> </w:t>
-      </w:r>
-      <w:r>
-        <w:t xml:space="preserve">To Noemi Del Toro Ayllon,</w:t>
-      </w:r>
-      <w:r>
-        <w:t xml:space="preserve"> </w:t>
-      </w:r>
-      <w:r>
-        <w:t xml:space="preserve">To IntAct and Henning for letting me be part</w:t>
-      </w:r>
-    </w:p>
-    <w:p>
-      <w:pPr>
-        <w:pStyle w:val="Heading1"/>
-      </w:pPr>
-      <w:bookmarkStart w:id="83" w:name="appendix"/>
-      <w:r>
-        <w:t xml:space="preserve">Appendix</w:t>
-      </w:r>
-      <w:bookmarkEnd w:id="83"/>
-    </w:p>
-    <w:p>
-      <w:pPr>
-        <w:pStyle w:val="Heading1"/>
-      </w:pPr>
-      <w:bookmarkStart w:id="84" w:name="bookdown-useful-links"/>
-      <w:r>
-        <w:t xml:space="preserve">Bookdown useful links</w:t>
-      </w:r>
-      <w:bookmarkEnd w:id="84"/>
+        <w:t xml:space="preserve">Steven’s email about VSM and reasoning:</w:t>
+      </w:r>
+    </w:p>
+    <w:p>
+      <w:pPr>
+        <w:pStyle w:val="BodyText"/>
+      </w:pPr>
+      <w:r>
+        <w:t xml:space="preserve">VSM is about a drive to marry the model-driven &amp; the observation-driven worlds of mathematics, into real-world applications.</w:t>
+      </w:r>
+      <w:r>
+        <w:t xml:space="preserve"> </w:t>
+      </w:r>
+      <w:r>
+        <w:t xml:space="preserve">This is becoming apparent in my own work on VSM: it is a pursuit to more closely emulate human thinking - as our brains clearly manage to integrate both worlds.</w:t>
+      </w:r>
+      <w:r>
+        <w:t xml:space="preserve"> </w:t>
+      </w:r>
+      <w:r>
+        <w:t xml:space="preserve">To mimic this integration we need better tools.</w:t>
+      </w:r>
+      <w:r>
+        <w:t xml:space="preserve"> </w:t>
+      </w:r>
+      <w:r>
+        <w:t xml:space="preserve">VSM started off as the design for a high-level, intuitive, universal Knowledge Representation, that makes it easier to manage the model-driven world when working with heterogenous, context-rich knowledge.</w:t>
+      </w:r>
+      <w:r>
+        <w:t xml:space="preserve"> </w:t>
+      </w:r>
+      <w:r>
+        <w:t xml:space="preserve">(It boils down a thought (not language) onto basic conceptual structures).</w:t>
+      </w:r>
+      <w:r>
+        <w:t xml:space="preserve"> </w:t>
+      </w:r>
+      <w:r>
+        <w:t xml:space="preserve">And now it appears to naturally follow from the semantics of VSM that it requires observation-based, defeasable (not-only-logical) reasoning.</w:t>
+      </w:r>
+      <w:r>
+        <w:t xml:space="preserve"> </w:t>
+      </w:r>
+      <w:r>
+        <w:t xml:space="preserve">I.e. it invites for a mechanism whereby</w:t>
+      </w:r>
+      <w:r>
+        <w:t xml:space="preserve"> </w:t>
+      </w:r>
+      <w:r>
+        <w:t xml:space="preserve">“</w:t>
+      </w:r>
+      <w:r>
+        <w:t xml:space="preserve">hard</w:t>
+      </w:r>
+      <w:r>
+        <w:t xml:space="preserve">”</w:t>
+      </w:r>
+      <w:r>
+        <w:t xml:space="preserve">-ish prior semantic knowledge (rules) gets extended with</w:t>
+      </w:r>
+      <w:r>
+        <w:t xml:space="preserve"> </w:t>
+      </w:r>
+      <w:r>
+        <w:t xml:space="preserve">“</w:t>
+      </w:r>
+      <w:r>
+        <w:t xml:space="preserve">soft</w:t>
+      </w:r>
+      <w:r>
+        <w:t xml:space="preserve">”</w:t>
+      </w:r>
+      <w:r>
+        <w:t xml:space="preserve"> </w:t>
+      </w:r>
+      <w:r>
+        <w:t xml:space="preserve">tentative assumptions, prioritized based on collected episodic knowledge (formalized observations).</w:t>
+      </w:r>
+      <w:r>
+        <w:t xml:space="preserve"> </w:t>
+      </w:r>
+      <w:r>
+        <w:t xml:space="preserve">And perhaps, these observations may even be synthesized into new guiding rules as well.</w:t>
+      </w:r>
+    </w:p>
+    <w:p>
+      <w:pPr>
+        <w:pStyle w:val="BodyText"/>
+      </w:pPr>
+      <w:r>
+        <w:t xml:space="preserve">I think that biological systems are extreme in their magnitude of complexity, where hundreds of thousands of diverse causalities can all work together.</w:t>
+      </w:r>
+      <w:r>
+        <w:t xml:space="preserve"> </w:t>
+      </w:r>
+      <w:r>
+        <w:t xml:space="preserve">To understand them, we need not only big-data machine learning to interpret large-scale data (from new, more local observations), but also defeasible symbolic-like reasoning, as a guide through our diverse and large-scale prior knowledge.</w:t>
+      </w:r>
+    </w:p>
+    <w:p>
+      <w:pPr>
+        <w:pStyle w:val="Heading2"/>
+      </w:pPr>
+      <w:bookmarkStart w:id="82" w:name="acknowledgements"/>
+      <w:r>
+        <w:t xml:space="preserve">Acknowledgements</w:t>
+      </w:r>
+      <w:bookmarkEnd w:id="82"/>
+    </w:p>
+    <w:p>
+      <w:pPr>
+        <w:pStyle w:val="FirstParagraph"/>
+      </w:pPr>
+      <w:r>
+        <w:t xml:space="preserve">To Asmund for good supervision:</w:t>
+      </w:r>
     </w:p>
     <w:p>
       <w:pPr>
@@ -4094,6 +4016,139 @@
         </w:numPr>
         <w:pStyle w:val="Compact"/>
       </w:pPr>
+      <w:r>
+        <w:t xml:space="preserve">Best writing tip: Every paragraph should start with a</w:t>
+      </w:r>
+      <w:r>
+        <w:t xml:space="preserve"> </w:t>
+      </w:r>
+      <w:r>
+        <w:t xml:space="preserve">‘</w:t>
+      </w:r>
+      <w:r>
+        <w:t xml:space="preserve">why</w:t>
+      </w:r>
+      <w:r>
+        <w:t xml:space="preserve">’</w:t>
+      </w:r>
+      <w:r>
+        <w:t xml:space="preserve">, next</w:t>
+      </w:r>
+      <w:r>
+        <w:t xml:space="preserve"> </w:t>
+      </w:r>
+      <w:r>
+        <w:t xml:space="preserve">‘</w:t>
+      </w:r>
+      <w:r>
+        <w:t xml:space="preserve">what done</w:t>
+      </w:r>
+      <w:r>
+        <w:t xml:space="preserve">’</w:t>
+      </w:r>
+      <w:r>
+        <w:t xml:space="preserve">, next</w:t>
+      </w:r>
+      <w:r>
+        <w:t xml:space="preserve"> </w:t>
+      </w:r>
+      <w:r>
+        <w:t xml:space="preserve">‘</w:t>
+      </w:r>
+      <w:r>
+        <w:t xml:space="preserve">what found</w:t>
+      </w:r>
+      <w:r>
+        <w:t xml:space="preserve">’</w:t>
+      </w:r>
+      <w:r>
+        <w:t xml:space="preserve">, next</w:t>
+      </w:r>
+      <w:r>
+        <w:t xml:space="preserve"> </w:t>
+      </w:r>
+      <w:r>
+        <w:t xml:space="preserve">‘</w:t>
+      </w:r>
+      <w:r>
+        <w:t xml:space="preserve">what does this mean</w:t>
+      </w:r>
+      <w:r>
+        <w:t xml:space="preserve">’</w:t>
+      </w:r>
+      <w:r>
+        <w:t xml:space="preserve"> </w:t>
+      </w:r>
+      <w:r>
+        <w:t xml:space="preserve">=&gt; every paragraph is like a small paper, intro + methods + results + discussion</w:t>
+      </w:r>
+    </w:p>
+    <w:p>
+      <w:pPr>
+        <w:pStyle w:val="FirstParagraph"/>
+      </w:pPr>
+      <w:r>
+        <w:t xml:space="preserve">To Martin, firstly for taking me in as a PhD student and giving me the opportunity to come to Norway. Secondly for his strategical advice during my PhD,</w:t>
+      </w:r>
+      <w:r>
+        <w:br/>
+      </w:r>
+      <w:r>
+        <w:t xml:space="preserve">To Astrid Laergid, for letting me know about the RRI course!</w:t>
+      </w:r>
+      <w:r>
+        <w:t xml:space="preserve"> </w:t>
+      </w:r>
+      <w:r>
+        <w:t xml:space="preserve">And subsequently to Roger Stran, Heindrun Am and all the other participants of the RRI course: mpla mpla for the expericence and making me realise the complexity of science and the beauty of its philoshophy.</w:t>
+      </w:r>
+      <w:r>
+        <w:t xml:space="preserve"> </w:t>
+      </w:r>
+      <w:r>
+        <w:t xml:space="preserve">To Steven for teaching how to be a write good open-source Web developer and for some nice conversations about context, knowledge representation</w:t>
+      </w:r>
+      <w:r>
+        <w:t xml:space="preserve"> </w:t>
+      </w:r>
+      <w:r>
+        <w:t xml:space="preserve">To Noemi Del Toro Ayllon,</w:t>
+      </w:r>
+      <w:r>
+        <w:t xml:space="preserve"> </w:t>
+      </w:r>
+      <w:r>
+        <w:t xml:space="preserve">To IntAct and Henning for letting me be part</w:t>
+      </w:r>
+    </w:p>
+    <w:p>
+      <w:pPr>
+        <w:pStyle w:val="Heading1"/>
+      </w:pPr>
+      <w:bookmarkStart w:id="83" w:name="appendix"/>
+      <w:r>
+        <w:t xml:space="preserve">Appendix</w:t>
+      </w:r>
+      <w:bookmarkEnd w:id="83"/>
+    </w:p>
+    <w:p>
+      <w:pPr>
+        <w:pStyle w:val="Heading1"/>
+      </w:pPr>
+      <w:bookmarkStart w:id="84" w:name="bookdown-useful-links"/>
+      <w:r>
+        <w:t xml:space="preserve">Bookdown useful links</w:t>
+      </w:r>
+      <w:bookmarkEnd w:id="84"/>
+    </w:p>
+    <w:p>
+      <w:pPr>
+        <w:numPr>
+          <w:ilvl w:val="0"/>
+          <w:numId w:val="1028"/>
+        </w:numPr>
+        <w:pStyle w:val="Compact"/>
+      </w:pPr>
       <w:hyperlink r:id="rId85">
         <w:r>
           <w:rPr>
@@ -4107,7 +4162,7 @@
       <w:pPr>
         <w:numPr>
           <w:ilvl w:val="0"/>
-          <w:numId w:val="1027"/>
+          <w:numId w:val="1028"/>
         </w:numPr>
         <w:pStyle w:val="Compact"/>
       </w:pPr>
@@ -4124,7 +4179,7 @@
       <w:pPr>
         <w:numPr>
           <w:ilvl w:val="0"/>
-          <w:numId w:val="1027"/>
+          <w:numId w:val="1028"/>
         </w:numPr>
         <w:pStyle w:val="Compact"/>
       </w:pPr>
@@ -4141,7 +4196,7 @@
       <w:pPr>
         <w:numPr>
           <w:ilvl w:val="0"/>
-          <w:numId w:val="1027"/>
+          <w:numId w:val="1028"/>
         </w:numPr>
         <w:pStyle w:val="Compact"/>
       </w:pPr>
@@ -4164,7 +4219,7 @@
       </w:r>
       <w:bookmarkEnd w:id="89"/>
     </w:p>
-    <w:bookmarkStart w:id="125" w:name="refs"/>
+    <w:bookmarkStart w:id="131" w:name="refs"/>
     <w:bookmarkStart w:id="91" w:name="ref-Akutsu2009"/>
     <w:p>
       <w:pPr>
@@ -4642,12 +4697,51 @@
       </w:r>
     </w:p>
     <w:bookmarkEnd w:id="115"/>
-    <w:bookmarkStart w:id="117" w:name="ref-Perfetto2019"/>
+    <w:bookmarkStart w:id="117" w:name="ref-Patterson2019"/>
     <w:p>
       <w:pPr>
         <w:pStyle w:val="Bibliography"/>
       </w:pPr>
       <w:r>
+        <w:t xml:space="preserve">Patterson, Jesse C., Brian A. Joughin, Andrea E. Prota, Tobias Mühlethaler, Oliver H. Jonas, Matthew A. Whitman, Shohreh Varmeh, et al. 2019. “VISAGE Reveals a Targetable Mitotic Spindle Vulnerability in Cancer Cells.”</w:t>
+      </w:r>
+      <w:r>
+        <w:t xml:space="preserve"> </w:t>
+      </w:r>
+      <w:r>
+        <w:rPr>
+          <w:i/>
+        </w:rPr>
+        <w:t xml:space="preserve">Cell Systems</w:t>
+      </w:r>
+      <w:r>
+        <w:t xml:space="preserve"> </w:t>
+      </w:r>
+      <w:r>
+        <w:t xml:space="preserve">9 (1): 74–92.e8.</w:t>
+      </w:r>
+      <w:r>
+        <w:t xml:space="preserve"> </w:t>
+      </w:r>
+      <w:hyperlink r:id="rId116">
+        <w:r>
+          <w:rPr>
+            <w:rStyle w:val="Hyperlink"/>
+          </w:rPr>
+          <w:t xml:space="preserve">https://doi.org/10.1016/J.CELS.2019.05.009</w:t>
+        </w:r>
+      </w:hyperlink>
+      <w:r>
+        <w:t xml:space="preserve">.</w:t>
+      </w:r>
+    </w:p>
+    <w:bookmarkEnd w:id="117"/>
+    <w:bookmarkStart w:id="119" w:name="ref-Perfetto2019"/>
+    <w:p>
+      <w:pPr>
+        <w:pStyle w:val="Bibliography"/>
+      </w:pPr>
+      <w:r>
         <w:t xml:space="preserve">Perfetto, L, M L Acencio, G Bradley, G Cesareni, N Del Toro, D Fazekas, H Hermjakob, et al. 2019. “CausalTAB: the PSI-MITAB 2.8 updated format for signalling data representation and dissemination.” Edited by Jonathan Wren.</w:t>
       </w:r>
       <w:r>
@@ -4665,7 +4759,7 @@
       <w:r>
         <w:t xml:space="preserve"> </w:t>
       </w:r>
-      <w:hyperlink r:id="rId116">
+      <w:hyperlink r:id="rId118">
         <w:r>
           <w:rPr>
             <w:rStyle w:val="Hyperlink"/>
@@ -4677,13 +4771,52 @@
         <w:t xml:space="preserve">.</w:t>
       </w:r>
     </w:p>
-    <w:bookmarkEnd w:id="117"/>
-    <w:bookmarkStart w:id="119" w:name="ref-Wittmann2009"/>
+    <w:bookmarkEnd w:id="119"/>
+    <w:bookmarkStart w:id="121" w:name="ref-Tang2018"/>
     <w:p>
       <w:pPr>
         <w:pStyle w:val="Bibliography"/>
       </w:pPr>
       <w:r>
+        <w:t xml:space="preserve">Tang, Jing, Zia ur Rehman Tanoli, Balaguru Ravikumar, Zaid Alam, Anni Rebane, Markus Vähä-Koskela, Gopal Peddinti, et al. 2018. “Drug Target Commons: A Community Effort to Build a Consensus Knowledge Base for Drug-Target Interactions.”</w:t>
+      </w:r>
+      <w:r>
+        <w:t xml:space="preserve"> </w:t>
+      </w:r>
+      <w:r>
+        <w:rPr>
+          <w:i/>
+        </w:rPr>
+        <w:t xml:space="preserve">Cell Chemical Biology</w:t>
+      </w:r>
+      <w:r>
+        <w:t xml:space="preserve"> </w:t>
+      </w:r>
+      <w:r>
+        <w:t xml:space="preserve">25 (2): 224–229.e2.</w:t>
+      </w:r>
+      <w:r>
+        <w:t xml:space="preserve"> </w:t>
+      </w:r>
+      <w:hyperlink r:id="rId120">
+        <w:r>
+          <w:rPr>
+            <w:rStyle w:val="Hyperlink"/>
+          </w:rPr>
+          <w:t xml:space="preserve">https://doi.org/10.1016/j.chembiol.2017.11.009</w:t>
+        </w:r>
+      </w:hyperlink>
+      <w:r>
+        <w:t xml:space="preserve">.</w:t>
+      </w:r>
+    </w:p>
+    <w:bookmarkEnd w:id="121"/>
+    <w:bookmarkStart w:id="123" w:name="ref-Wittmann2009"/>
+    <w:p>
+      <w:pPr>
+        <w:pStyle w:val="Bibliography"/>
+      </w:pPr>
+      <w:r>
         <w:t xml:space="preserve">Wittmann, Dominik M, Jan Krumsiek, Julio Saez-Rodriguez, Douglas A Lauffenburger, Steffen Klamt, and Fabian J Theis. 2009. “Transforming Boolean models to continuous models: methodology and application to T-cell receptor signaling.”</w:t>
       </w:r>
       <w:r>
@@ -4704,7 +4837,7 @@
       <w:r>
         <w:t xml:space="preserve"> </w:t>
       </w:r>
-      <w:hyperlink r:id="rId118">
+      <w:hyperlink r:id="rId122">
         <w:r>
           <w:rPr>
             <w:rStyle w:val="Hyperlink"/>
@@ -4716,13 +4849,52 @@
         <w:t xml:space="preserve">.</w:t>
       </w:r>
     </w:p>
-    <w:bookmarkEnd w:id="119"/>
-    <w:bookmarkStart w:id="120" w:name="ref-R-emba"/>
+    <w:bookmarkEnd w:id="123"/>
+    <w:bookmarkStart w:id="125" w:name="ref-Zagidullin2019"/>
     <w:p>
       <w:pPr>
         <w:pStyle w:val="Bibliography"/>
       </w:pPr>
       <w:r>
+        <w:t xml:space="preserve">Zagidullin, Bulat, Jehad Aldahdooh, Shuyu Zheng, Wenyu Wang, Yinyin Wang, Joseph Saad, Alina Malyutina, et al. 2019. “DrugComb: an integrative cancer drug combination data portal.”</w:t>
+      </w:r>
+      <w:r>
+        <w:t xml:space="preserve"> </w:t>
+      </w:r>
+      <w:r>
+        <w:rPr>
+          <w:i/>
+        </w:rPr>
+        <w:t xml:space="preserve">Nucleic Acids Research</w:t>
+      </w:r>
+      <w:r>
+        <w:t xml:space="preserve"> </w:t>
+      </w:r>
+      <w:r>
+        <w:t xml:space="preserve">47 (W1): W43–W51.</w:t>
+      </w:r>
+      <w:r>
+        <w:t xml:space="preserve"> </w:t>
+      </w:r>
+      <w:hyperlink r:id="rId124">
+        <w:r>
+          <w:rPr>
+            <w:rStyle w:val="Hyperlink"/>
+          </w:rPr>
+          <w:t xml:space="preserve">https://doi.org/10.1093/nar/gkz337</w:t>
+        </w:r>
+      </w:hyperlink>
+      <w:r>
+        <w:t xml:space="preserve">.</w:t>
+      </w:r>
+    </w:p>
+    <w:bookmarkEnd w:id="125"/>
+    <w:bookmarkStart w:id="126" w:name="ref-R-emba"/>
+    <w:p>
+      <w:pPr>
+        <w:pStyle w:val="Bibliography"/>
+      </w:pPr>
+      <w:r>
         <w:t xml:space="preserve">Zobolas, John. 2020a.</w:t>
       </w:r>
       <w:r>
@@ -4738,8 +4910,8 @@
         <w:t xml:space="preserve">.</w:t>
       </w:r>
     </w:p>
-    <w:bookmarkEnd w:id="120"/>
-    <w:bookmarkStart w:id="122" w:name="ref-R-rtemps"/>
+    <w:bookmarkEnd w:id="126"/>
+    <w:bookmarkStart w:id="128" w:name="ref-R-rtemps"/>
     <w:p>
       <w:pPr>
         <w:pStyle w:val="Bibliography"/>
@@ -4762,7 +4934,7 @@
       <w:r>
         <w:t xml:space="preserve"> </w:t>
       </w:r>
-      <w:hyperlink r:id="rId121">
+      <w:hyperlink r:id="rId127">
         <w:r>
           <w:rPr>
             <w:rStyle w:val="Hyperlink"/>
@@ -4774,8 +4946,8 @@
         <w:t xml:space="preserve">.</w:t>
       </w:r>
     </w:p>
-    <w:bookmarkEnd w:id="122"/>
-    <w:bookmarkStart w:id="124" w:name="ref-R-usefun"/>
+    <w:bookmarkEnd w:id="128"/>
+    <w:bookmarkStart w:id="130" w:name="ref-R-usefun"/>
     <w:p>
       <w:pPr>
         <w:pStyle w:val="Bibliography"/>
@@ -4798,7 +4970,7 @@
       <w:r>
         <w:t xml:space="preserve"> </w:t>
       </w:r>
-      <w:hyperlink r:id="rId123">
+      <w:hyperlink r:id="rId129">
         <w:r>
           <w:rPr>
             <w:rStyle w:val="Hyperlink"/>
@@ -4810,8 +4982,8 @@
         <w:t xml:space="preserve">.</w:t>
       </w:r>
     </w:p>
-    <w:bookmarkEnd w:id="124"/>
-    <w:bookmarkEnd w:id="125"/>
+    <w:bookmarkEnd w:id="130"/>
+    <w:bookmarkEnd w:id="131"/>
     <w:sectPr/>
   </w:body>
 </w:document>
@@ -5364,6 +5536,9 @@
     <w:abstractNumId w:val="991"/>
   </w:num>
   <w:num w:numId="1021">
+    <w:abstractNumId w:val="991"/>
+  </w:num>
+  <w:num w:numId="1022">
     <w:abstractNumId w:val="99411"/>
     <w:lvlOverride w:ilvl="0">
       <w:startOverride w:val="1"/>
@@ -5393,38 +5568,8 @@
       <w:startOverride w:val="1"/>
     </w:lvlOverride>
   </w:num>
-  <w:num w:numId="1022">
+  <w:num w:numId="1023">
     <w:abstractNumId w:val="991"/>
-  </w:num>
-  <w:num w:numId="1023">
-    <w:abstractNumId w:val="99411"/>
-    <w:lvlOverride w:ilvl="0">
-      <w:startOverride w:val="1"/>
-    </w:lvlOverride>
-    <w:lvlOverride w:ilvl="1">
-      <w:startOverride w:val="1"/>
-    </w:lvlOverride>
-    <w:lvlOverride w:ilvl="2">
-      <w:startOverride w:val="1"/>
-    </w:lvlOverride>
-    <w:lvlOverride w:ilvl="3">
-      <w:startOverride w:val="1"/>
-    </w:lvlOverride>
-    <w:lvlOverride w:ilvl="4">
-      <w:startOverride w:val="1"/>
-    </w:lvlOverride>
-    <w:lvlOverride w:ilvl="5">
-      <w:startOverride w:val="1"/>
-    </w:lvlOverride>
-    <w:lvlOverride w:ilvl="6">
-      <w:startOverride w:val="1"/>
-    </w:lvlOverride>
-    <w:lvlOverride w:ilvl="7">
-      <w:startOverride w:val="1"/>
-    </w:lvlOverride>
-    <w:lvlOverride w:ilvl="8">
-      <w:startOverride w:val="1"/>
-    </w:lvlOverride>
   </w:num>
   <w:num w:numId="1024">
     <w:abstractNumId w:val="99411"/>
@@ -5457,6 +5602,36 @@
     </w:lvlOverride>
   </w:num>
   <w:num w:numId="1025">
+    <w:abstractNumId w:val="99411"/>
+    <w:lvlOverride w:ilvl="0">
+      <w:startOverride w:val="1"/>
+    </w:lvlOverride>
+    <w:lvlOverride w:ilvl="1">
+      <w:startOverride w:val="1"/>
+    </w:lvlOverride>
+    <w:lvlOverride w:ilvl="2">
+      <w:startOverride w:val="1"/>
+    </w:lvlOverride>
+    <w:lvlOverride w:ilvl="3">
+      <w:startOverride w:val="1"/>
+    </w:lvlOverride>
+    <w:lvlOverride w:ilvl="4">
+      <w:startOverride w:val="1"/>
+    </w:lvlOverride>
+    <w:lvlOverride w:ilvl="5">
+      <w:startOverride w:val="1"/>
+    </w:lvlOverride>
+    <w:lvlOverride w:ilvl="6">
+      <w:startOverride w:val="1"/>
+    </w:lvlOverride>
+    <w:lvlOverride w:ilvl="7">
+      <w:startOverride w:val="1"/>
+    </w:lvlOverride>
+    <w:lvlOverride w:ilvl="8">
+      <w:startOverride w:val="1"/>
+    </w:lvlOverride>
+  </w:num>
+  <w:num w:numId="1026">
     <w:abstractNumId w:val="99414"/>
     <w:lvlOverride w:ilvl="0">
       <w:startOverride w:val="4"/>
@@ -5486,10 +5661,10 @@
       <w:startOverride w:val="4"/>
     </w:lvlOverride>
   </w:num>
-  <w:num w:numId="1026">
+  <w:num w:numId="1027">
     <w:abstractNumId w:val="991"/>
   </w:num>
-  <w:num w:numId="1027">
+  <w:num w:numId="1028">
     <w:abstractNumId w:val="991"/>
   </w:num>
 </w:numbering>

</xml_diff>